<commit_message>
Update Lab 11. Create a Custom Connector.docx
</commit_message>
<xml_diff>
--- a/DOCX/Lab 11. Create a Custom Connector.docx
+++ b/DOCX/Lab 11. Create a Custom Connector.docx
@@ -4189,36 +4189,66 @@
     </w:p>
     <w:p>
       <w:pPr>
-        <w:rPr>
-          <w:rFonts w:ascii="Segoe UI" w:eastAsia="Segoe UI" w:hAnsi="Segoe UI" w:cs="Times New Roman"/>
-          <w:sz w:val="20"/>
-        </w:rPr>
-      </w:pPr>
-      <w:r>
-        <w:rPr>
-          <w:rFonts w:ascii="Segoe UI" w:eastAsia="Segoe UI" w:hAnsi="Segoe UI" w:cs="Times New Roman"/>
-          <w:sz w:val="20"/>
-        </w:rPr>
-        <w:br w:type="page"/>
-      </w:r>
-    </w:p>
-    <w:p>
-      <w:pPr>
-        <w:rPr>
-          <w:rFonts w:ascii="Segoe UI" w:eastAsia="Segoe UI" w:hAnsi="Segoe UI" w:cs="Times New Roman"/>
-          <w:sz w:val="20"/>
-        </w:rPr>
-      </w:pPr>
-    </w:p>
-    <w:p>
-      <w:pPr>
-        <w:rPr>
-          <w:rFonts w:ascii="Segoe UI" w:eastAsia="Segoe UI" w:hAnsi="Segoe UI" w:cs="Times New Roman"/>
-          <w:sz w:val="20"/>
-        </w:rPr>
-      </w:pPr>
-    </w:p>
-    <w:p/>
+        <w:spacing w:line="256" w:lineRule="auto"/>
+        <w:rPr>
+          <w:rFonts w:ascii="Segoe UI" w:eastAsia="Calibri" w:hAnsi="Segoe UI" w:cs="Times New Roman"/>
+          <w:b/>
+          <w:bCs/>
+          <w:sz w:val="20"/>
+        </w:rPr>
+      </w:pPr>
+      <w:r>
+        <w:rPr>
+          <w:rFonts w:ascii="Segoe UI" w:eastAsia="Calibri" w:hAnsi="Segoe UI" w:cs="Times New Roman"/>
+          <w:b/>
+          <w:bCs/>
+          <w:sz w:val="20"/>
+        </w:rPr>
+        <w:t>We need your feedback</w:t>
+      </w:r>
+    </w:p>
+    <w:p>
+      <w:pPr>
+        <w:spacing w:line="256" w:lineRule="auto"/>
+        <w:rPr>
+          <w:rFonts w:ascii="Segoe UI" w:eastAsia="Calibri" w:hAnsi="Segoe UI" w:cs="Times New Roman"/>
+          <w:sz w:val="20"/>
+        </w:rPr>
+      </w:pPr>
+      <w:r>
+        <w:rPr>
+          <w:rFonts w:ascii="Segoe UI" w:eastAsia="Calibri" w:hAnsi="Segoe UI" w:cs="Times New Roman"/>
+          <w:sz w:val="20"/>
+        </w:rPr>
+        <w:t xml:space="preserve">Do you want to report an issue or to suggest something? We need your feedback: </w:t>
+      </w:r>
+      <w:hyperlink r:id="rId41" w:history="1">
+        <w:r>
+          <w:rPr>
+            <w:rFonts w:ascii="Segoe UI" w:eastAsia="Calibri" w:hAnsi="Segoe UI" w:cs="Times New Roman"/>
+            <w:color w:val="0563C1" w:themeColor="hyperlink"/>
+            <w:sz w:val="20"/>
+            <w:u w:val="single"/>
+          </w:rPr>
+          <w:t>https://github.com/Power-Automate-in-a-day/Training-by-the-community/issues</w:t>
+        </w:r>
+      </w:hyperlink>
+      <w:r>
+        <w:rPr>
+          <w:rFonts w:ascii="Segoe UI" w:eastAsia="Calibri" w:hAnsi="Segoe UI" w:cs="Times New Roman"/>
+          <w:sz w:val="20"/>
+        </w:rPr>
+        <w:t xml:space="preserve"> </w:t>
+      </w:r>
+    </w:p>
+    <w:p>
+      <w:pPr>
+        <w:rPr>
+          <w:rFonts w:ascii="Segoe UI" w:eastAsia="Segoe UI" w:hAnsi="Segoe UI" w:cs="Times New Roman"/>
+          <w:sz w:val="20"/>
+        </w:rPr>
+      </w:pPr>
+    </w:p>
     <w:sectPr>
       <w:pgSz w:w="12240" w:h="15840"/>
       <w:pgMar w:top="1440" w:right="1440" w:bottom="1440" w:left="1440" w:header="720" w:footer="720" w:gutter="0"/>

</xml_diff>

<commit_message>
Not much change in document except formatting.
</commit_message>
<xml_diff>
--- a/DOCX/Lab 11. Create a Custom Connector.docx
+++ b/DOCX/Lab 11. Create a Custom Connector.docx
@@ -1,17 +1,14 @@
 
 <file path=word/document.xml><?xml version="1.0" encoding="utf-8"?>
-<w:document xmlns:wpc="http://schemas.microsoft.com/office/word/2010/wordprocessingCanvas" xmlns:cx="http://schemas.microsoft.com/office/drawing/2014/chartex" xmlns:cx1="http://schemas.microsoft.com/office/drawing/2015/9/8/chartex" xmlns:cx2="http://schemas.microsoft.com/office/drawing/2015/10/21/chartex" xmlns:cx3="http://schemas.microsoft.com/office/drawing/2016/5/9/chartex" xmlns:cx4="http://schemas.microsoft.com/office/drawing/2016/5/10/chartex" xmlns:cx5="http://schemas.microsoft.com/office/drawing/2016/5/11/chartex" xmlns:cx6="http://schemas.microsoft.com/office/drawing/2016/5/12/chartex" xmlns:cx7="http://schemas.microsoft.com/office/drawing/2016/5/13/chartex" xmlns:cx8="http://schemas.microsoft.com/office/drawing/2016/5/14/chartex" xmlns:mc="http://schemas.openxmlformats.org/markup-compatibility/2006" xmlns:aink="http://schemas.microsoft.com/office/drawing/2016/ink" xmlns:am3d="http://schemas.microsoft.com/office/drawing/2017/model3d" xmlns:o="urn:schemas-microsoft-com:office:office" xmlns:r="http://schemas.openxmlformats.org/officeDocument/2006/relationships" xmlns:m="http://schemas.openxmlformats.org/officeDocument/2006/math" xmlns:v="urn:schemas-microsoft-com:vml" xmlns:wp14="http://schemas.microsoft.com/office/word/2010/wordprocessingDrawing" xmlns:wp="http://schemas.openxmlformats.org/drawingml/2006/wordprocessingDrawing" xmlns:w10="urn:schemas-microsoft-com:office:word" xmlns:w="http://schemas.openxmlformats.org/wordprocessingml/2006/main" xmlns:w14="http://schemas.microsoft.com/office/word/2010/wordml" xmlns:w15="http://schemas.microsoft.com/office/word/2012/wordml" xmlns:w16cex="http://schemas.microsoft.com/office/word/2018/wordml/cex" xmlns:w16cid="http://schemas.microsoft.com/office/word/2016/wordml/cid" xmlns:w16="http://schemas.microsoft.com/office/word/2018/wordml" xmlns:w16se="http://schemas.microsoft.com/office/word/2015/wordml/symex" xmlns:wpg="http://schemas.microsoft.com/office/word/2010/wordprocessingGroup" xmlns:wpi="http://schemas.microsoft.com/office/word/2010/wordprocessingInk" xmlns:wne="http://schemas.microsoft.com/office/word/2006/wordml" xmlns:wps="http://schemas.microsoft.com/office/word/2010/wordprocessingShape" mc:Ignorable="w14 w15 w16se w16cid w16 w16cex wp14">
+<w:document xmlns:wpc="http://schemas.microsoft.com/office/word/2010/wordprocessingCanvas" xmlns:cx="http://schemas.microsoft.com/office/drawing/2014/chartex" xmlns:cx1="http://schemas.microsoft.com/office/drawing/2015/9/8/chartex" xmlns:cx2="http://schemas.microsoft.com/office/drawing/2015/10/21/chartex" xmlns:cx3="http://schemas.microsoft.com/office/drawing/2016/5/9/chartex" xmlns:cx4="http://schemas.microsoft.com/office/drawing/2016/5/10/chartex" xmlns:cx5="http://schemas.microsoft.com/office/drawing/2016/5/11/chartex" xmlns:cx6="http://schemas.microsoft.com/office/drawing/2016/5/12/chartex" xmlns:cx7="http://schemas.microsoft.com/office/drawing/2016/5/13/chartex" xmlns:cx8="http://schemas.microsoft.com/office/drawing/2016/5/14/chartex" xmlns:mc="http://schemas.openxmlformats.org/markup-compatibility/2006" xmlns:aink="http://schemas.microsoft.com/office/drawing/2016/ink" xmlns:am3d="http://schemas.microsoft.com/office/drawing/2017/model3d" xmlns:o="urn:schemas-microsoft-com:office:office" xmlns:r="http://schemas.openxmlformats.org/officeDocument/2006/relationships" xmlns:m="http://schemas.openxmlformats.org/officeDocument/2006/math" xmlns:v="urn:schemas-microsoft-com:vml" xmlns:wp14="http://schemas.microsoft.com/office/word/2010/wordprocessingDrawing" xmlns:wp="http://schemas.openxmlformats.org/drawingml/2006/wordprocessingDrawing" xmlns:w10="urn:schemas-microsoft-com:office:word" xmlns:w="http://schemas.openxmlformats.org/wordprocessingml/2006/main" xmlns:w14="http://schemas.microsoft.com/office/word/2010/wordml" xmlns:w15="http://schemas.microsoft.com/office/word/2012/wordml" xmlns:w16cid="http://schemas.microsoft.com/office/word/2016/wordml/cid" xmlns:w16se="http://schemas.microsoft.com/office/word/2015/wordml/symex" xmlns:wpg="http://schemas.microsoft.com/office/word/2010/wordprocessingGroup" xmlns:wpi="http://schemas.microsoft.com/office/word/2010/wordprocessingInk" xmlns:wne="http://schemas.microsoft.com/office/word/2006/wordml" xmlns:wps="http://schemas.microsoft.com/office/word/2010/wordprocessingShape" mc:Ignorable="w14 w15 w16se w16cid wp14">
   <w:body>
     <w:p>
       <w:pPr>
-        <w:keepNext/>
-        <w:keepLines/>
-        <w:spacing w:after="120"/>
-        <w:outlineLvl w:val="1"/>
+        <w:pStyle w:val="Heading2"/>
         <w:rPr>
           <w:rFonts w:ascii="Segoe UI" w:eastAsia="MS Gothic" w:hAnsi="Segoe UI" w:cs="Segoe UI"/>
-          <w:color w:val="0078D7"/>
-          <w:sz w:val="36"/>
+          <w:color w:val="0070C0"/>
+          <w:sz w:val="40"/>
           <w:szCs w:val="40"/>
         </w:rPr>
       </w:pPr>
@@ -19,8 +16,8 @@
       <w:r>
         <w:rPr>
           <w:rFonts w:ascii="Segoe UI" w:eastAsia="MS Gothic" w:hAnsi="Segoe UI" w:cs="Segoe UI"/>
-          <w:color w:val="0078D7"/>
-          <w:sz w:val="36"/>
+          <w:color w:val="0070C0"/>
+          <w:sz w:val="40"/>
           <w:szCs w:val="40"/>
         </w:rPr>
         <w:t>Lab 11. Create a Custom Connector</w:t>
@@ -91,28 +88,39 @@
     </w:p>
     <w:p>
       <w:pPr>
-        <w:keepNext/>
-        <w:keepLines/>
-        <w:spacing w:before="240" w:after="60"/>
-        <w:outlineLvl w:val="3"/>
+        <w:pStyle w:val="Heading2"/>
         <w:rPr>
           <w:rFonts w:ascii="Segoe UI" w:eastAsia="Times New Roman" w:hAnsi="Segoe UI" w:cs="Segoe UI"/>
-          <w:iCs/>
-          <w:color w:val="0078D7"/>
+          <w:color w:val="0070C0"/>
           <w:sz w:val="28"/>
-        </w:rPr>
-      </w:pPr>
-      <w:bookmarkStart w:id="1" w:name="_Toc41060375"/>
+          <w:szCs w:val="28"/>
+          <w:rPrChange w:id="1" w:author="Dattatray Patil (Contractor)" w:date="2021-02-15T16:53:00Z">
+            <w:rPr>
+              <w:rFonts w:ascii="Segoe UI" w:eastAsia="Times New Roman" w:hAnsi="Segoe UI" w:cs="Segoe UI"/>
+              <w:sz w:val="28"/>
+              <w:szCs w:val="28"/>
+            </w:rPr>
+          </w:rPrChange>
+        </w:rPr>
+      </w:pPr>
+      <w:bookmarkStart w:id="2" w:name="_Toc41060375"/>
       <w:r>
         <w:rPr>
           <w:rFonts w:ascii="Segoe UI" w:eastAsia="Times New Roman" w:hAnsi="Segoe UI" w:cs="Segoe UI"/>
-          <w:iCs/>
-          <w:color w:val="0078D7"/>
+          <w:color w:val="0070C0"/>
           <w:sz w:val="28"/>
+          <w:szCs w:val="28"/>
+          <w:rPrChange w:id="3" w:author="Dattatray Patil (Contractor)" w:date="2021-02-15T16:53:00Z">
+            <w:rPr>
+              <w:rFonts w:ascii="Segoe UI" w:eastAsia="Times New Roman" w:hAnsi="Segoe UI" w:cs="Segoe UI"/>
+              <w:sz w:val="28"/>
+              <w:szCs w:val="28"/>
+            </w:rPr>
+          </w:rPrChange>
         </w:rPr>
         <w:t>Tasks:</w:t>
       </w:r>
-      <w:bookmarkEnd w:id="1"/>
+      <w:bookmarkEnd w:id="2"/>
     </w:p>
     <w:p>
       <w:pPr>
@@ -226,9 +234,9 @@
           <w:sz w:val="20"/>
         </w:rPr>
         <w:drawing>
-          <wp:inline distT="0" distB="0" distL="0" distR="0" wp14:anchorId="2C5C6FEF" wp14:editId="713EEBAE">
+          <wp:inline distT="0" distB="0" distL="0" distR="0" wp14:anchorId="2C5C6FEF" wp14:editId="355C220A">
             <wp:extent cx="2872997" cy="2592705"/>
-            <wp:effectExtent l="0" t="0" r="3810" b="0"/>
+            <wp:effectExtent l="19050" t="19050" r="22860" b="17145"/>
             <wp:docPr id="1543720103" name="Picture 1825039969"/>
             <wp:cNvGraphicFramePr>
               <a:graphicFrameLocks xmlns:a="http://schemas.openxmlformats.org/drawingml/2006/main" noChangeAspect="1"/>
@@ -241,7 +249,7 @@
                     <pic:cNvPicPr/>
                   </pic:nvPicPr>
                   <pic:blipFill>
-                    <a:blip r:embed="rId5">
+                    <a:blip r:embed="rId7">
                       <a:extLst>
                         <a:ext uri="{28A0092B-C50C-407E-A947-70E740481C1C}">
                           <a14:useLocalDpi xmlns:a14="http://schemas.microsoft.com/office/drawing/2010/main" val="0"/>
@@ -260,6 +268,13 @@
                     <a:prstGeom prst="rect">
                       <a:avLst/>
                     </a:prstGeom>
+                    <a:ln>
+                      <a:solidFill>
+                        <a:schemeClr val="bg1">
+                          <a:lumMod val="85000"/>
+                        </a:schemeClr>
+                      </a:solidFill>
+                    </a:ln>
                   </pic:spPr>
                 </pic:pic>
               </a:graphicData>
@@ -289,6 +304,37 @@
         </w:rPr>
         <w:t>Click on </w:t>
       </w:r>
+      <w:del w:id="4" w:author="Dattatray Patil (Contractor)" w:date="2021-02-15T16:54:00Z">
+        <w:r>
+          <w:rPr>
+            <w:rFonts w:ascii="Segoe UI" w:eastAsia="Segoe UI" w:hAnsi="Segoe UI" w:cs="Times New Roman"/>
+            <w:b/>
+            <w:sz w:val="20"/>
+            <w:szCs w:val="20"/>
+          </w:rPr>
+          <w:delText xml:space="preserve">Create </w:delText>
+        </w:r>
+      </w:del>
+      <w:ins w:id="5" w:author="Dattatray Patil (Contractor)" w:date="2021-02-15T16:54:00Z">
+        <w:r>
+          <w:rPr>
+            <w:rFonts w:ascii="Segoe UI" w:eastAsia="Segoe UI" w:hAnsi="Segoe UI" w:cs="Times New Roman"/>
+            <w:b/>
+            <w:sz w:val="20"/>
+            <w:szCs w:val="20"/>
+          </w:rPr>
+          <w:t>New</w:t>
+        </w:r>
+        <w:r>
+          <w:rPr>
+            <w:rFonts w:ascii="Segoe UI" w:eastAsia="Segoe UI" w:hAnsi="Segoe UI" w:cs="Times New Roman"/>
+            <w:b/>
+            <w:sz w:val="20"/>
+            <w:szCs w:val="20"/>
+          </w:rPr>
+          <w:t xml:space="preserve"> </w:t>
+        </w:r>
+      </w:ins>
       <w:r>
         <w:rPr>
           <w:rFonts w:ascii="Segoe UI" w:eastAsia="Segoe UI" w:hAnsi="Segoe UI" w:cs="Times New Roman"/>
@@ -296,7 +342,7 @@
           <w:sz w:val="20"/>
           <w:szCs w:val="20"/>
         </w:rPr>
-        <w:t>Create custom connector</w:t>
+        <w:t>custom connector</w:t>
       </w:r>
       <w:r>
         <w:rPr>
@@ -320,54 +366,112 @@
           <w:szCs w:val="18"/>
         </w:rPr>
       </w:pPr>
-      <w:r>
-        <w:rPr>
-          <w:rFonts w:ascii="Segoe UI" w:eastAsia="Segoe UI" w:hAnsi="Segoe UI" w:cs="Times New Roman"/>
-          <w:noProof/>
-          <w:sz w:val="20"/>
-        </w:rPr>
-        <w:drawing>
-          <wp:inline distT="0" distB="0" distL="0" distR="0" wp14:anchorId="15E45379" wp14:editId="7362F3BD">
-            <wp:extent cx="3076575" cy="581025"/>
-            <wp:effectExtent l="0" t="0" r="9525" b="9525"/>
-            <wp:docPr id="293089590" name="Picture 1825039990" descr="newconnect"/>
-            <wp:cNvGraphicFramePr>
-              <a:graphicFrameLocks xmlns:a="http://schemas.openxmlformats.org/drawingml/2006/main" noChangeAspect="1"/>
-            </wp:cNvGraphicFramePr>
-            <a:graphic xmlns:a="http://schemas.openxmlformats.org/drawingml/2006/main">
-              <a:graphicData uri="http://schemas.openxmlformats.org/drawingml/2006/picture">
-                <pic:pic xmlns:pic="http://schemas.openxmlformats.org/drawingml/2006/picture">
-                  <pic:nvPicPr>
-                    <pic:cNvPr id="0" name="Picture 1825039990"/>
-                    <pic:cNvPicPr/>
-                  </pic:nvPicPr>
-                  <pic:blipFill>
-                    <a:blip r:embed="rId6">
-                      <a:extLst>
-                        <a:ext uri="{28A0092B-C50C-407E-A947-70E740481C1C}">
-                          <a14:useLocalDpi xmlns:a14="http://schemas.microsoft.com/office/drawing/2010/main" val="0"/>
-                        </a:ext>
-                      </a:extLst>
-                    </a:blip>
-                    <a:stretch>
-                      <a:fillRect/>
-                    </a:stretch>
-                  </pic:blipFill>
-                  <pic:spPr>
-                    <a:xfrm>
-                      <a:off x="0" y="0"/>
-                      <a:ext cx="3076575" cy="581025"/>
-                    </a:xfrm>
-                    <a:prstGeom prst="rect">
-                      <a:avLst/>
-                    </a:prstGeom>
-                  </pic:spPr>
-                </pic:pic>
-              </a:graphicData>
-            </a:graphic>
-          </wp:inline>
-        </w:drawing>
-      </w:r>
+      <w:ins w:id="6" w:author="Dattatray Patil (Contractor)" w:date="2021-02-15T16:55:00Z">
+        <w:r>
+          <w:rPr>
+            <w:noProof/>
+          </w:rPr>
+          <w:drawing>
+            <wp:inline distT="0" distB="0" distL="0" distR="0" wp14:anchorId="1963BE63" wp14:editId="6F34CB8F">
+              <wp:extent cx="2952750" cy="2505075"/>
+              <wp:effectExtent l="19050" t="19050" r="19050" b="28575"/>
+              <wp:docPr id="1" name="Picture 1"/>
+              <wp:cNvGraphicFramePr>
+                <a:graphicFrameLocks xmlns:a="http://schemas.openxmlformats.org/drawingml/2006/main" noChangeAspect="1"/>
+              </wp:cNvGraphicFramePr>
+              <a:graphic xmlns:a="http://schemas.openxmlformats.org/drawingml/2006/main">
+                <a:graphicData uri="http://schemas.openxmlformats.org/drawingml/2006/picture">
+                  <pic:pic xmlns:pic="http://schemas.openxmlformats.org/drawingml/2006/picture">
+                    <pic:nvPicPr>
+                      <pic:cNvPr id="1" name=""/>
+                      <pic:cNvPicPr/>
+                    </pic:nvPicPr>
+                    <pic:blipFill>
+                      <a:blip r:embed="rId8"/>
+                      <a:stretch>
+                        <a:fillRect/>
+                      </a:stretch>
+                    </pic:blipFill>
+                    <pic:spPr>
+                      <a:xfrm>
+                        <a:off x="0" y="0"/>
+                        <a:ext cx="2952750" cy="2505075"/>
+                      </a:xfrm>
+                      <a:prstGeom prst="rect">
+                        <a:avLst/>
+                      </a:prstGeom>
+                      <a:ln>
+                        <a:solidFill>
+                          <a:schemeClr val="bg1">
+                            <a:lumMod val="85000"/>
+                          </a:schemeClr>
+                        </a:solidFill>
+                      </a:ln>
+                    </pic:spPr>
+                  </pic:pic>
+                </a:graphicData>
+              </a:graphic>
+            </wp:inline>
+          </w:drawing>
+        </w:r>
+      </w:ins>
+      <w:del w:id="7" w:author="Dattatray Patil (Contractor)" w:date="2021-02-15T16:55:00Z">
+        <w:r>
+          <w:rPr>
+            <w:rFonts w:ascii="Segoe UI" w:eastAsia="Segoe UI" w:hAnsi="Segoe UI" w:cs="Times New Roman"/>
+            <w:noProof/>
+            <w:sz w:val="20"/>
+          </w:rPr>
+          <w:drawing>
+            <wp:inline distT="0" distB="0" distL="0" distR="0" wp14:anchorId="15E45379" wp14:editId="746B7F28">
+              <wp:extent cx="3076575" cy="581025"/>
+              <wp:effectExtent l="19050" t="19050" r="28575" b="28575"/>
+              <wp:docPr id="293089590" name="Picture 1825039990" descr="newconnect"/>
+              <wp:cNvGraphicFramePr>
+                <a:graphicFrameLocks xmlns:a="http://schemas.openxmlformats.org/drawingml/2006/main" noChangeAspect="1"/>
+              </wp:cNvGraphicFramePr>
+              <a:graphic xmlns:a="http://schemas.openxmlformats.org/drawingml/2006/main">
+                <a:graphicData uri="http://schemas.openxmlformats.org/drawingml/2006/picture">
+                  <pic:pic xmlns:pic="http://schemas.openxmlformats.org/drawingml/2006/picture">
+                    <pic:nvPicPr>
+                      <pic:cNvPr id="0" name="Picture 1825039990"/>
+                      <pic:cNvPicPr/>
+                    </pic:nvPicPr>
+                    <pic:blipFill>
+                      <a:blip r:embed="rId9">
+                        <a:extLst>
+                          <a:ext uri="{28A0092B-C50C-407E-A947-70E740481C1C}">
+                            <a14:useLocalDpi xmlns:a14="http://schemas.microsoft.com/office/drawing/2010/main" val="0"/>
+                          </a:ext>
+                        </a:extLst>
+                      </a:blip>
+                      <a:stretch>
+                        <a:fillRect/>
+                      </a:stretch>
+                    </pic:blipFill>
+                    <pic:spPr>
+                      <a:xfrm>
+                        <a:off x="0" y="0"/>
+                        <a:ext cx="3076575" cy="581025"/>
+                      </a:xfrm>
+                      <a:prstGeom prst="rect">
+                        <a:avLst/>
+                      </a:prstGeom>
+                      <a:ln>
+                        <a:solidFill>
+                          <a:schemeClr val="bg1">
+                            <a:lumMod val="85000"/>
+                          </a:schemeClr>
+                        </a:solidFill>
+                      </a:ln>
+                    </pic:spPr>
+                  </pic:pic>
+                </a:graphicData>
+              </a:graphic>
+            </wp:inline>
+          </w:drawing>
+        </w:r>
+      </w:del>
     </w:p>
     <w:p>
       <w:pPr>
@@ -388,6 +492,7 @@
           <w:sz w:val="20"/>
           <w:szCs w:val="20"/>
         </w:rPr>
+        <w:lastRenderedPageBreak/>
         <w:t>Select </w:t>
       </w:r>
       <w:r>
@@ -442,11 +547,11 @@
           <w:sz w:val="20"/>
         </w:rPr>
         <w:drawing>
-          <wp:inline distT="0" distB="0" distL="0" distR="0" wp14:anchorId="362D8F00" wp14:editId="0CD3B7DD">
+          <wp:inline distT="0" distB="0" distL="0" distR="0" wp14:anchorId="362D8F00" wp14:editId="32701A09">
             <wp:extent cx="4476750" cy="1247775"/>
-            <wp:effectExtent l="0" t="0" r="0" b="9525"/>
+            <wp:effectExtent l="19050" t="19050" r="19050" b="28575"/>
             <wp:docPr id="285287286" name="Picture 1825039989" descr="democustomconn">
-              <a:hlinkClick xmlns:a="http://schemas.openxmlformats.org/drawingml/2006/main" r:id="rId7"/>
+              <a:hlinkClick xmlns:a="http://schemas.openxmlformats.org/drawingml/2006/main" r:id="rId10"/>
             </wp:docPr>
             <wp:cNvGraphicFramePr>
               <a:graphicFrameLocks xmlns:a="http://schemas.openxmlformats.org/drawingml/2006/main" noChangeAspect="1"/>
@@ -459,7 +564,7 @@
                     <pic:cNvPicPr/>
                   </pic:nvPicPr>
                   <pic:blipFill>
-                    <a:blip r:embed="rId8">
+                    <a:blip r:embed="rId11">
                       <a:extLst>
                         <a:ext uri="{28A0092B-C50C-407E-A947-70E740481C1C}">
                           <a14:useLocalDpi xmlns:a14="http://schemas.microsoft.com/office/drawing/2010/main" val="0"/>
@@ -478,6 +583,13 @@
                     <a:prstGeom prst="rect">
                       <a:avLst/>
                     </a:prstGeom>
+                    <a:ln>
+                      <a:solidFill>
+                        <a:schemeClr val="bg1">
+                          <a:lumMod val="85000"/>
+                        </a:schemeClr>
+                      </a:solidFill>
+                    </a:ln>
                   </pic:spPr>
                 </pic:pic>
               </a:graphicData>
@@ -527,7 +639,6 @@
           <w:sz w:val="20"/>
           <w:szCs w:val="20"/>
         </w:rPr>
-        <w:lastRenderedPageBreak/>
         <w:t>Click </w:t>
       </w:r>
       <w:r>
@@ -640,7 +751,7 @@
                     <pic:cNvPicPr/>
                   </pic:nvPicPr>
                   <pic:blipFill>
-                    <a:blip r:embed="rId9">
+                    <a:blip r:embed="rId12">
                       <a:extLst>
                         <a:ext uri="{28A0092B-C50C-407E-A947-70E740481C1C}">
                           <a14:useLocalDpi xmlns:a14="http://schemas.microsoft.com/office/drawing/2010/main" val="0"/>
@@ -764,6 +875,7 @@
           <w:sz w:val="20"/>
           <w:szCs w:val="20"/>
         </w:rPr>
+        <w:lastRenderedPageBreak/>
         <w:t>Since we want the Key parameter to be provided in the query string, create an API key with </w:t>
       </w:r>
       <w:r>
@@ -825,11 +937,10 @@
           <w:noProof/>
           <w:sz w:val="20"/>
         </w:rPr>
-        <w:lastRenderedPageBreak/>
         <w:drawing>
-          <wp:inline distT="0" distB="0" distL="0" distR="0" wp14:anchorId="5C157B06" wp14:editId="3F1D7BE8">
+          <wp:inline distT="0" distB="0" distL="0" distR="0" wp14:anchorId="5C157B06" wp14:editId="4FB16024">
             <wp:extent cx="4600072" cy="3793195"/>
-            <wp:effectExtent l="0" t="0" r="0" b="0"/>
+            <wp:effectExtent l="19050" t="19050" r="10160" b="17145"/>
             <wp:docPr id="2139092873" name="Picture 1421042395"/>
             <wp:cNvGraphicFramePr>
               <a:graphicFrameLocks xmlns:a="http://schemas.openxmlformats.org/drawingml/2006/main" noChangeAspect="1"/>
@@ -842,7 +953,7 @@
                     <pic:cNvPicPr/>
                   </pic:nvPicPr>
                   <pic:blipFill>
-                    <a:blip r:embed="rId10">
+                    <a:blip r:embed="rId13">
                       <a:extLst>
                         <a:ext uri="{28A0092B-C50C-407E-A947-70E740481C1C}">
                           <a14:useLocalDpi xmlns:a14="http://schemas.microsoft.com/office/drawing/2010/main" val="0"/>
@@ -861,6 +972,13 @@
                     <a:prstGeom prst="rect">
                       <a:avLst/>
                     </a:prstGeom>
+                    <a:ln>
+                      <a:solidFill>
+                        <a:schemeClr val="bg1">
+                          <a:lumMod val="85000"/>
+                        </a:schemeClr>
+                      </a:solidFill>
+                    </a:ln>
                   </pic:spPr>
                 </pic:pic>
               </a:graphicData>
@@ -948,7 +1066,7 @@
             <wp:extent cx="4476750" cy="4410075"/>
             <wp:effectExtent l="0" t="0" r="0" b="9525"/>
             <wp:docPr id="66578518" name="Picture 1825039986" descr="definition">
-              <a:hlinkClick xmlns:a="http://schemas.openxmlformats.org/drawingml/2006/main" r:id="rId11"/>
+              <a:hlinkClick xmlns:a="http://schemas.openxmlformats.org/drawingml/2006/main" r:id="rId14"/>
             </wp:docPr>
             <wp:cNvGraphicFramePr>
               <a:graphicFrameLocks xmlns:a="http://schemas.openxmlformats.org/drawingml/2006/main" noChangeAspect="1"/>
@@ -961,7 +1079,7 @@
                     <pic:cNvPicPr/>
                   </pic:nvPicPr>
                   <pic:blipFill>
-                    <a:blip r:embed="rId12">
+                    <a:blip r:embed="rId15">
                       <a:extLst>
                         <a:ext uri="{28A0092B-C50C-407E-A947-70E740481C1C}">
                           <a14:useLocalDpi xmlns:a14="http://schemas.microsoft.com/office/drawing/2010/main" val="0"/>
@@ -1109,7 +1227,7 @@
                     <pic:cNvPicPr/>
                   </pic:nvPicPr>
                   <pic:blipFill>
-                    <a:blip r:embed="rId13">
+                    <a:blip r:embed="rId16">
                       <a:extLst>
                         <a:ext uri="{28A0092B-C50C-407E-A947-70E740481C1C}">
                           <a14:useLocalDpi xmlns:a14="http://schemas.microsoft.com/office/drawing/2010/main" val="0"/>
@@ -1158,6 +1276,7 @@
         </w:numPr>
         <w:contextualSpacing/>
         <w:rPr>
+          <w:ins w:id="8" w:author="Dattatray Patil (Contractor)" w:date="2021-02-15T17:06:00Z"/>
           <w:rFonts w:ascii="Segoe UI" w:eastAsia="Segoe UI" w:hAnsi="Segoe UI" w:cs="Times New Roman"/>
           <w:sz w:val="20"/>
           <w:szCs w:val="20"/>
@@ -1170,8 +1289,111 @@
           <w:szCs w:val="20"/>
         </w:rPr>
         <w:lastRenderedPageBreak/>
-        <w:t>In a new browser tab, type a weather request to make sure it works fine and also to generate sample data that we will reuse in our connector definition (don’t forget to pass your key as a parameter, as well as the city):</w:t>
-      </w:r>
+        <w:t xml:space="preserve">In a new browser tab, type a weather request to make sure it works fine </w:t>
+      </w:r>
+      <w:proofErr w:type="gramStart"/>
+      <w:r>
+        <w:rPr>
+          <w:rFonts w:ascii="Segoe UI" w:eastAsia="Segoe UI" w:hAnsi="Segoe UI" w:cs="Times New Roman"/>
+          <w:sz w:val="20"/>
+          <w:szCs w:val="20"/>
+        </w:rPr>
+        <w:t>and also</w:t>
+      </w:r>
+      <w:proofErr w:type="gramEnd"/>
+      <w:r>
+        <w:rPr>
+          <w:rFonts w:ascii="Segoe UI" w:eastAsia="Segoe UI" w:hAnsi="Segoe UI" w:cs="Times New Roman"/>
+          <w:sz w:val="20"/>
+          <w:szCs w:val="20"/>
+        </w:rPr>
+        <w:t xml:space="preserve"> to generate sample data that we will reuse in our connector definition (don’t forget to pass your key as a parameter, as well as the city):</w:t>
+      </w:r>
+    </w:p>
+    <w:p>
+      <w:pPr>
+        <w:ind w:left="720"/>
+        <w:contextualSpacing/>
+        <w:rPr>
+          <w:ins w:id="9" w:author="Dattatray Patil (Contractor)" w:date="2021-02-15T17:07:00Z"/>
+        </w:rPr>
+      </w:pPr>
+      <w:ins w:id="10" w:author="Dattatray Patil (Contractor)" w:date="2021-02-15T17:06:00Z">
+        <w:r>
+          <w:rPr>
+            <w:rFonts w:ascii="Segoe UI" w:eastAsia="Segoe UI" w:hAnsi="Segoe UI" w:cs="Times New Roman"/>
+            <w:sz w:val="20"/>
+            <w:szCs w:val="20"/>
+          </w:rPr>
+          <w:t xml:space="preserve"> </w:t>
+        </w:r>
+      </w:ins>
+      <w:ins w:id="11" w:author="Dattatray Patil (Contractor)" w:date="2021-02-15T17:07:00Z">
+        <w:r>
+          <w:fldChar w:fldCharType="begin"/>
+        </w:r>
+        <w:r>
+          <w:instrText xml:space="preserve"> HYPERLINK "</w:instrText>
+        </w:r>
+      </w:ins>
+      <w:ins w:id="12" w:author="Dattatray Patil (Contractor)" w:date="2021-02-15T17:06:00Z">
+        <w:r>
+          <w:rPr>
+            <w:rPrChange w:id="13" w:author="Dattatray Patil (Contractor)" w:date="2021-02-15T17:07:00Z">
+              <w:rPr>
+                <w:rStyle w:val="Hyperlink"/>
+              </w:rPr>
+            </w:rPrChange>
+          </w:rPr>
+          <w:instrText>http://api.weatherstack.com/current?access_key=96380665c7c7dc1b14b87493ee253a0d&amp;query=paris</w:instrText>
+        </w:r>
+      </w:ins>
+      <w:ins w:id="14" w:author="Dattatray Patil (Contractor)" w:date="2021-02-15T17:07:00Z">
+        <w:r>
+          <w:instrText xml:space="preserve">" </w:instrText>
+        </w:r>
+        <w:r>
+          <w:fldChar w:fldCharType="separate"/>
+        </w:r>
+      </w:ins>
+      <w:ins w:id="15" w:author="Dattatray Patil (Contractor)" w:date="2021-02-15T17:06:00Z">
+        <w:r>
+          <w:rPr>
+            <w:rStyle w:val="Hyperlink"/>
+            <w:rPrChange w:id="16" w:author="Dattatray Patil (Contractor)" w:date="2021-02-15T17:07:00Z">
+              <w:rPr>
+                <w:rStyle w:val="Hyperlink"/>
+              </w:rPr>
+            </w:rPrChange>
+          </w:rPr>
+          <w:t>http://api.weatherstack.com/current?access_key=96380665c7c7dc1b14b87493ee253a0d&amp;query=paris</w:t>
+        </w:r>
+      </w:ins>
+      <w:ins w:id="17" w:author="Dattatray Patil (Contractor)" w:date="2021-02-15T17:07:00Z">
+        <w:r>
+          <w:fldChar w:fldCharType="end"/>
+        </w:r>
+      </w:ins>
+    </w:p>
+    <w:p>
+      <w:pPr>
+        <w:ind w:left="720"/>
+        <w:contextualSpacing/>
+        <w:rPr>
+          <w:rFonts w:ascii="Segoe UI" w:eastAsia="Segoe UI" w:hAnsi="Segoe UI" w:cs="Times New Roman"/>
+          <w:sz w:val="20"/>
+          <w:szCs w:val="20"/>
+        </w:rPr>
+        <w:pPrChange w:id="18" w:author="Dattatray Patil (Contractor)" w:date="2021-02-15T17:06:00Z">
+          <w:pPr>
+            <w:numPr>
+              <w:numId w:val="1"/>
+            </w:numPr>
+            <w:ind w:left="720" w:hanging="360"/>
+            <w:contextualSpacing/>
+          </w:pPr>
+        </w:pPrChange>
+      </w:pPr>
     </w:p>
     <w:p>
       <w:pPr>
@@ -1193,9 +1415,9 @@
           <w:sz w:val="20"/>
         </w:rPr>
         <w:drawing>
-          <wp:inline distT="0" distB="0" distL="0" distR="0" wp14:anchorId="483E5C8B" wp14:editId="1B710A4E">
-            <wp:extent cx="6853556" cy="995680"/>
-            <wp:effectExtent l="0" t="0" r="4445" b="0"/>
+          <wp:inline distT="0" distB="0" distL="0" distR="0" wp14:anchorId="483E5C8B" wp14:editId="5E858150">
+            <wp:extent cx="4744976" cy="689347"/>
+            <wp:effectExtent l="0" t="0" r="0" b="0"/>
             <wp:docPr id="845659378" name="Picture 1421042396"/>
             <wp:cNvGraphicFramePr>
               <a:graphicFrameLocks xmlns:a="http://schemas.openxmlformats.org/drawingml/2006/main" noChangeAspect="1"/>
@@ -1208,7 +1430,7 @@
                     <pic:cNvPicPr/>
                   </pic:nvPicPr>
                   <pic:blipFill>
-                    <a:blip r:embed="rId14">
+                    <a:blip r:embed="rId17">
                       <a:extLst>
                         <a:ext uri="{28A0092B-C50C-407E-A947-70E740481C1C}">
                           <a14:useLocalDpi xmlns:a14="http://schemas.microsoft.com/office/drawing/2010/main" val="0"/>
@@ -1222,7 +1444,7 @@
                   <pic:spPr>
                     <a:xfrm>
                       <a:off x="0" y="0"/>
-                      <a:ext cx="6853556" cy="995680"/>
+                      <a:ext cx="4829314" cy="701600"/>
                     </a:xfrm>
                     <a:prstGeom prst="rect">
                       <a:avLst/>
@@ -1350,9 +1572,9 @@
           <w:szCs w:val="20"/>
         </w:rPr>
         <w:drawing>
-          <wp:inline distT="0" distB="0" distL="0" distR="0" wp14:anchorId="5AA50297" wp14:editId="076133CD">
-            <wp:extent cx="4837436" cy="4356100"/>
-            <wp:effectExtent l="0" t="0" r="1270" b="6350"/>
+          <wp:inline distT="0" distB="0" distL="0" distR="0" wp14:anchorId="5AA50297" wp14:editId="45C8BF34">
+            <wp:extent cx="3841844" cy="3459572"/>
+            <wp:effectExtent l="19050" t="19050" r="25400" b="26670"/>
             <wp:docPr id="2100042162" name="Picture 20"/>
             <wp:cNvGraphicFramePr>
               <a:graphicFrameLocks xmlns:a="http://schemas.openxmlformats.org/drawingml/2006/main" noChangeAspect="1"/>
@@ -1365,7 +1587,7 @@
                     <pic:cNvPicPr/>
                   </pic:nvPicPr>
                   <pic:blipFill>
-                    <a:blip r:embed="rId15">
+                    <a:blip r:embed="rId18">
                       <a:extLst>
                         <a:ext uri="{28A0092B-C50C-407E-A947-70E740481C1C}">
                           <a14:useLocalDpi xmlns:a14="http://schemas.microsoft.com/office/drawing/2010/main" val="0"/>
@@ -1379,11 +1601,18 @@
                   <pic:spPr>
                     <a:xfrm>
                       <a:off x="0" y="0"/>
-                      <a:ext cx="4837436" cy="4356100"/>
+                      <a:ext cx="3853711" cy="3470258"/>
                     </a:xfrm>
                     <a:prstGeom prst="rect">
                       <a:avLst/>
                     </a:prstGeom>
+                    <a:ln>
+                      <a:solidFill>
+                        <a:schemeClr val="bg1">
+                          <a:lumMod val="85000"/>
+                        </a:schemeClr>
+                      </a:solidFill>
+                    </a:ln>
                   </pic:spPr>
                 </pic:pic>
               </a:graphicData>
@@ -1475,7 +1704,7 @@
                     <pic:cNvPicPr/>
                   </pic:nvPicPr>
                   <pic:blipFill>
-                    <a:blip r:embed="rId16">
+                    <a:blip r:embed="rId19">
                       <a:extLst>
                         <a:ext uri="{28A0092B-C50C-407E-A947-70E740481C1C}">
                           <a14:useLocalDpi xmlns:a14="http://schemas.microsoft.com/office/drawing/2010/main" val="0"/>
@@ -1678,7 +1907,7 @@
                     <pic:cNvPicPr/>
                   </pic:nvPicPr>
                   <pic:blipFill>
-                    <a:blip r:embed="rId17">
+                    <a:blip r:embed="rId20">
                       <a:extLst>
                         <a:ext uri="{28A0092B-C50C-407E-A947-70E740481C1C}">
                           <a14:useLocalDpi xmlns:a14="http://schemas.microsoft.com/office/drawing/2010/main" val="0"/>
@@ -1837,7 +2066,7 @@
                     <pic:cNvPicPr/>
                   </pic:nvPicPr>
                   <pic:blipFill>
-                    <a:blip r:embed="rId18">
+                    <a:blip r:embed="rId21">
                       <a:extLst>
                         <a:ext uri="{28A0092B-C50C-407E-A947-70E740481C1C}">
                           <a14:useLocalDpi xmlns:a14="http://schemas.microsoft.com/office/drawing/2010/main" val="0"/>
@@ -2009,7 +2238,7 @@
                     <pic:cNvPicPr/>
                   </pic:nvPicPr>
                   <pic:blipFill>
-                    <a:blip r:embed="rId19">
+                    <a:blip r:embed="rId22">
                       <a:extLst>
                         <a:ext uri="{28A0092B-C50C-407E-A947-70E740481C1C}">
                           <a14:useLocalDpi xmlns:a14="http://schemas.microsoft.com/office/drawing/2010/main" val="0"/>
@@ -2100,7 +2329,7 @@
             <wp:extent cx="4476750" cy="4486275"/>
             <wp:effectExtent l="0" t="0" r="0" b="9525"/>
             <wp:docPr id="1106105197" name="Picture 1825039979" descr="responseimport">
-              <a:hlinkClick xmlns:a="http://schemas.openxmlformats.org/drawingml/2006/main" r:id="rId20"/>
+              <a:hlinkClick xmlns:a="http://schemas.openxmlformats.org/drawingml/2006/main" r:id="rId23"/>
             </wp:docPr>
             <wp:cNvGraphicFramePr>
               <a:graphicFrameLocks xmlns:a="http://schemas.openxmlformats.org/drawingml/2006/main" noChangeAspect="1"/>
@@ -2113,7 +2342,7 @@
                     <pic:cNvPicPr/>
                   </pic:nvPicPr>
                   <pic:blipFill>
-                    <a:blip r:embed="rId21">
+                    <a:blip r:embed="rId24">
                       <a:extLst>
                         <a:ext uri="{28A0092B-C50C-407E-A947-70E740481C1C}">
                           <a14:useLocalDpi xmlns:a14="http://schemas.microsoft.com/office/drawing/2010/main" val="0"/>
@@ -2148,6 +2377,7 @@
         </w:numPr>
         <w:contextualSpacing/>
         <w:rPr>
+          <w:ins w:id="19" w:author="Dattatray Patil (Contractor)" w:date="2021-02-15T17:14:00Z"/>
           <w:rFonts w:ascii="Segoe UI" w:eastAsia="Segoe UI" w:hAnsi="Segoe UI" w:cs="Times New Roman"/>
           <w:sz w:val="20"/>
           <w:szCs w:val="20"/>
@@ -2161,6 +2391,91 @@
         </w:rPr>
         <w:t>…and in the next window, paste the JSON result grabbed from the browser:</w:t>
       </w:r>
+    </w:p>
+    <w:p>
+      <w:pPr>
+        <w:ind w:left="720"/>
+        <w:contextualSpacing/>
+        <w:rPr>
+          <w:ins w:id="20" w:author="Dattatray Patil (Contractor)" w:date="2021-02-15T17:14:00Z"/>
+          <w:rFonts w:ascii="Segoe UI" w:eastAsia="Segoe UI" w:hAnsi="Segoe UI" w:cs="Times New Roman"/>
+          <w:sz w:val="20"/>
+          <w:szCs w:val="20"/>
+        </w:rPr>
+      </w:pPr>
+    </w:p>
+    <w:p>
+      <w:pPr>
+        <w:tabs>
+          <w:tab w:val="left" w:pos="916"/>
+          <w:tab w:val="left" w:pos="1832"/>
+          <w:tab w:val="left" w:pos="2748"/>
+          <w:tab w:val="left" w:pos="3664"/>
+          <w:tab w:val="left" w:pos="4580"/>
+          <w:tab w:val="left" w:pos="5496"/>
+          <w:tab w:val="left" w:pos="6412"/>
+          <w:tab w:val="left" w:pos="7328"/>
+          <w:tab w:val="left" w:pos="8244"/>
+          <w:tab w:val="left" w:pos="9160"/>
+          <w:tab w:val="left" w:pos="10076"/>
+          <w:tab w:val="left" w:pos="10992"/>
+          <w:tab w:val="left" w:pos="11908"/>
+          <w:tab w:val="left" w:pos="12824"/>
+          <w:tab w:val="left" w:pos="13740"/>
+          <w:tab w:val="left" w:pos="14656"/>
+        </w:tabs>
+        <w:spacing w:after="0" w:line="240" w:lineRule="auto"/>
+        <w:rPr>
+          <w:ins w:id="21" w:author="Dattatray Patil (Contractor)" w:date="2021-02-15T17:14:00Z"/>
+          <w:rFonts w:ascii="Courier New" w:eastAsia="Times New Roman" w:hAnsi="Courier New" w:cs="Courier New"/>
+          <w:color w:val="000000"/>
+          <w:sz w:val="20"/>
+          <w:szCs w:val="20"/>
+        </w:rPr>
+      </w:pPr>
+      <w:ins w:id="22" w:author="Dattatray Patil (Contractor)" w:date="2021-02-15T17:14:00Z">
+        <w:r>
+          <w:rPr>
+            <w:rFonts w:ascii="Courier New" w:eastAsia="Times New Roman" w:hAnsi="Courier New" w:cs="Courier New"/>
+            <w:color w:val="000000"/>
+            <w:sz w:val="20"/>
+            <w:szCs w:val="20"/>
+          </w:rPr>
+          <w:t>{"request":{"type":"City","query":"Paris","language":"en","unit":"m"},"location":{"name":"Paris","country":"France","region":"Ile-de-France","lat":"48.867","lon":"2.333","timezone_id":"Europe\/Paris","localtime":"2021-02-15 18:07","localtime_epoch":1613412420,"utc_offset":"1.0"},"current":{"observation_time":"05:07 PM","temperature":9,"weather_code":116,"weather_icons":["https:\/\/assets.weatherstack.com\/images\/wsymbols01_png_64\/wsymbol_0002_sunny_intervals.png"],"weather_descriptions":["Partly cloudy"],"wind_speed":15,"wind_degree":190,"wind_dir":"S","pressure":1024,"precip":0.6,"humidity":71,"cloudcover":75,"feelslike":7,"uv_index":2,"visibility":10,"is_day":"yes"}}</w:t>
+        </w:r>
+      </w:ins>
+    </w:p>
+    <w:p>
+      <w:pPr>
+        <w:ind w:left="720"/>
+        <w:contextualSpacing/>
+        <w:rPr>
+          <w:ins w:id="23" w:author="Dattatray Patil (Contractor)" w:date="2021-02-15T17:14:00Z"/>
+          <w:rFonts w:ascii="Segoe UI" w:eastAsia="Segoe UI" w:hAnsi="Segoe UI" w:cs="Times New Roman"/>
+          <w:sz w:val="20"/>
+          <w:szCs w:val="20"/>
+        </w:rPr>
+      </w:pPr>
+    </w:p>
+    <w:p>
+      <w:pPr>
+        <w:ind w:left="720"/>
+        <w:contextualSpacing/>
+        <w:rPr>
+          <w:rFonts w:ascii="Segoe UI" w:eastAsia="Segoe UI" w:hAnsi="Segoe UI" w:cs="Times New Roman"/>
+          <w:sz w:val="20"/>
+          <w:szCs w:val="20"/>
+        </w:rPr>
+        <w:pPrChange w:id="24" w:author="Dattatray Patil (Contractor)" w:date="2021-02-15T17:14:00Z">
+          <w:pPr>
+            <w:numPr>
+              <w:numId w:val="1"/>
+            </w:numPr>
+            <w:ind w:left="720" w:hanging="360"/>
+            <w:contextualSpacing/>
+          </w:pPr>
+        </w:pPrChange>
+      </w:pPr>
     </w:p>
     <w:p>
       <w:pPr>
@@ -2181,10 +2496,11 @@
           <w:noProof/>
           <w:sz w:val="20"/>
         </w:rPr>
+        <w:lastRenderedPageBreak/>
         <w:drawing>
-          <wp:inline distT="0" distB="0" distL="0" distR="0" wp14:anchorId="6986B745" wp14:editId="7031B0B3">
-            <wp:extent cx="5223519" cy="3123553"/>
-            <wp:effectExtent l="0" t="0" r="0" b="1270"/>
+          <wp:inline distT="0" distB="0" distL="0" distR="0" wp14:anchorId="6986B745" wp14:editId="2DDC6BD3">
+            <wp:extent cx="4176637" cy="2497540"/>
+            <wp:effectExtent l="19050" t="19050" r="14605" b="17145"/>
             <wp:docPr id="572382790" name="Picture 1421042401"/>
             <wp:cNvGraphicFramePr>
               <a:graphicFrameLocks xmlns:a="http://schemas.openxmlformats.org/drawingml/2006/main" noChangeAspect="1"/>
@@ -2197,7 +2513,7 @@
                     <pic:cNvPicPr/>
                   </pic:nvPicPr>
                   <pic:blipFill>
-                    <a:blip r:embed="rId22">
+                    <a:blip r:embed="rId25">
                       <a:extLst>
                         <a:ext uri="{28A0092B-C50C-407E-A947-70E740481C1C}">
                           <a14:useLocalDpi xmlns:a14="http://schemas.microsoft.com/office/drawing/2010/main" val="0"/>
@@ -2211,11 +2527,18 @@
                   <pic:spPr>
                     <a:xfrm>
                       <a:off x="0" y="0"/>
-                      <a:ext cx="5223519" cy="3123553"/>
+                      <a:ext cx="4195680" cy="2508927"/>
                     </a:xfrm>
                     <a:prstGeom prst="rect">
                       <a:avLst/>
                     </a:prstGeom>
+                    <a:ln>
+                      <a:solidFill>
+                        <a:schemeClr val="bg1">
+                          <a:lumMod val="85000"/>
+                        </a:schemeClr>
+                      </a:solidFill>
+                    </a:ln>
                   </pic:spPr>
                 </pic:pic>
               </a:graphicData>
@@ -2312,11 +2635,10 @@
           <w:sz w:val="20"/>
           <w:szCs w:val="20"/>
         </w:rPr>
-        <w:lastRenderedPageBreak/>
         <w:drawing>
-          <wp:inline distT="0" distB="0" distL="0" distR="0" wp14:anchorId="3D54ACAD" wp14:editId="7471472E">
-            <wp:extent cx="3891078" cy="4291267"/>
-            <wp:effectExtent l="0" t="0" r="0" b="0"/>
+          <wp:inline distT="0" distB="0" distL="0" distR="0" wp14:anchorId="3D54ACAD" wp14:editId="0994F2AF">
+            <wp:extent cx="3676669" cy="4054807"/>
+            <wp:effectExtent l="19050" t="19050" r="19050" b="22225"/>
             <wp:docPr id="698060725" name="Picture 1421042402"/>
             <wp:cNvGraphicFramePr>
               <a:graphicFrameLocks xmlns:a="http://schemas.openxmlformats.org/drawingml/2006/main" noChangeAspect="1"/>
@@ -2329,7 +2651,7 @@
                     <pic:cNvPicPr/>
                   </pic:nvPicPr>
                   <pic:blipFill>
-                    <a:blip r:embed="rId23">
+                    <a:blip r:embed="rId26">
                       <a:extLst>
                         <a:ext uri="{28A0092B-C50C-407E-A947-70E740481C1C}">
                           <a14:useLocalDpi xmlns:a14="http://schemas.microsoft.com/office/drawing/2010/main" val="0"/>
@@ -2343,11 +2665,18 @@
                   <pic:spPr>
                     <a:xfrm>
                       <a:off x="0" y="0"/>
-                      <a:ext cx="3891078" cy="4291267"/>
+                      <a:ext cx="3680711" cy="4059264"/>
                     </a:xfrm>
                     <a:prstGeom prst="rect">
                       <a:avLst/>
                     </a:prstGeom>
+                    <a:ln>
+                      <a:solidFill>
+                        <a:schemeClr val="bg1">
+                          <a:lumMod val="85000"/>
+                        </a:schemeClr>
+                      </a:solidFill>
+                    </a:ln>
                   </pic:spPr>
                 </pic:pic>
               </a:graphicData>
@@ -2408,10 +2737,11 @@
           <w:sz w:val="20"/>
           <w:szCs w:val="20"/>
         </w:rPr>
+        <w:lastRenderedPageBreak/>
         <w:drawing>
-          <wp:inline distT="0" distB="0" distL="0" distR="0" wp14:anchorId="38C4A3DA" wp14:editId="6ACEAAA6">
-            <wp:extent cx="6754874" cy="3327400"/>
-            <wp:effectExtent l="0" t="0" r="8255" b="6350"/>
+          <wp:inline distT="0" distB="0" distL="0" distR="0" wp14:anchorId="38C4A3DA" wp14:editId="49E8C04D">
+            <wp:extent cx="3227746" cy="1589964"/>
+            <wp:effectExtent l="19050" t="19050" r="10795" b="10795"/>
             <wp:docPr id="340531075" name="Picture 1825039945"/>
             <wp:cNvGraphicFramePr>
               <a:graphicFrameLocks xmlns:a="http://schemas.openxmlformats.org/drawingml/2006/main" noChangeAspect="1"/>
@@ -2424,7 +2754,7 @@
                     <pic:cNvPicPr/>
                   </pic:nvPicPr>
                   <pic:blipFill>
-                    <a:blip r:embed="rId24">
+                    <a:blip r:embed="rId27" cstate="print">
                       <a:extLst>
                         <a:ext uri="{28A0092B-C50C-407E-A947-70E740481C1C}">
                           <a14:useLocalDpi xmlns:a14="http://schemas.microsoft.com/office/drawing/2010/main" val="0"/>
@@ -2438,11 +2768,18 @@
                   <pic:spPr>
                     <a:xfrm>
                       <a:off x="0" y="0"/>
-                      <a:ext cx="6754874" cy="3327400"/>
+                      <a:ext cx="3259449" cy="1605580"/>
                     </a:xfrm>
                     <a:prstGeom prst="rect">
                       <a:avLst/>
                     </a:prstGeom>
+                    <a:ln>
+                      <a:solidFill>
+                        <a:schemeClr val="bg1">
+                          <a:lumMod val="85000"/>
+                        </a:schemeClr>
+                      </a:solidFill>
+                    </a:ln>
                   </pic:spPr>
                 </pic:pic>
               </a:graphicData>
@@ -2470,7 +2807,6 @@
           <w:sz w:val="20"/>
           <w:szCs w:val="20"/>
         </w:rPr>
-        <w:lastRenderedPageBreak/>
         <w:t xml:space="preserve">However, you need to create a New connection; click on </w:t>
       </w:r>
       <w:r>
@@ -2510,9 +2846,9 @@
           <w:szCs w:val="20"/>
         </w:rPr>
         <w:drawing>
-          <wp:inline distT="0" distB="0" distL="0" distR="0" wp14:anchorId="157594F3" wp14:editId="5ADFDE74">
+          <wp:inline distT="0" distB="0" distL="0" distR="0" wp14:anchorId="157594F3" wp14:editId="2DBA6570">
             <wp:extent cx="4209073" cy="2120850"/>
-            <wp:effectExtent l="0" t="0" r="1270" b="0"/>
+            <wp:effectExtent l="19050" t="19050" r="20320" b="13335"/>
             <wp:docPr id="859473587" name="Picture 1825039946"/>
             <wp:cNvGraphicFramePr>
               <a:graphicFrameLocks xmlns:a="http://schemas.openxmlformats.org/drawingml/2006/main" noChangeAspect="1"/>
@@ -2525,7 +2861,7 @@
                     <pic:cNvPicPr/>
                   </pic:nvPicPr>
                   <pic:blipFill>
-                    <a:blip r:embed="rId25">
+                    <a:blip r:embed="rId28">
                       <a:extLst>
                         <a:ext uri="{28A0092B-C50C-407E-A947-70E740481C1C}">
                           <a14:useLocalDpi xmlns:a14="http://schemas.microsoft.com/office/drawing/2010/main" val="0"/>
@@ -2544,6 +2880,13 @@
                     <a:prstGeom prst="rect">
                       <a:avLst/>
                     </a:prstGeom>
+                    <a:ln>
+                      <a:solidFill>
+                        <a:schemeClr val="bg1">
+                          <a:lumMod val="85000"/>
+                        </a:schemeClr>
+                      </a:solidFill>
+                    </a:ln>
                   </pic:spPr>
                 </pic:pic>
               </a:graphicData>
@@ -2614,9 +2957,9 @@
           <w:szCs w:val="20"/>
         </w:rPr>
         <w:drawing>
-          <wp:inline distT="0" distB="0" distL="0" distR="0" wp14:anchorId="59660079" wp14:editId="392D1738">
-            <wp:extent cx="6088454" cy="2779831"/>
-            <wp:effectExtent l="0" t="0" r="7620" b="1905"/>
+          <wp:inline distT="0" distB="0" distL="0" distR="0" wp14:anchorId="59660079" wp14:editId="62D237BA">
+            <wp:extent cx="4660710" cy="2127960"/>
+            <wp:effectExtent l="19050" t="19050" r="26035" b="24765"/>
             <wp:docPr id="272461402" name="Picture 1421042409"/>
             <wp:cNvGraphicFramePr>
               <a:graphicFrameLocks xmlns:a="http://schemas.openxmlformats.org/drawingml/2006/main" noChangeAspect="1"/>
@@ -2626,348 +2969,6 @@
                 <pic:pic xmlns:pic="http://schemas.openxmlformats.org/drawingml/2006/picture">
                   <pic:nvPicPr>
                     <pic:cNvPr id="0" name="Picture 1421042409"/>
-                    <pic:cNvPicPr/>
-                  </pic:nvPicPr>
-                  <pic:blipFill>
-                    <a:blip r:embed="rId26">
-                      <a:extLst>
-                        <a:ext uri="{28A0092B-C50C-407E-A947-70E740481C1C}">
-                          <a14:useLocalDpi xmlns:a14="http://schemas.microsoft.com/office/drawing/2010/main" val="0"/>
-                        </a:ext>
-                      </a:extLst>
-                    </a:blip>
-                    <a:stretch>
-                      <a:fillRect/>
-                    </a:stretch>
-                  </pic:blipFill>
-                  <pic:spPr>
-                    <a:xfrm>
-                      <a:off x="0" y="0"/>
-                      <a:ext cx="6088454" cy="2779831"/>
-                    </a:xfrm>
-                    <a:prstGeom prst="rect">
-                      <a:avLst/>
-                    </a:prstGeom>
-                  </pic:spPr>
-                </pic:pic>
-              </a:graphicData>
-            </a:graphic>
-          </wp:inline>
-        </w:drawing>
-      </w:r>
-    </w:p>
-    <w:p>
-      <w:pPr>
-        <w:ind w:left="720"/>
-        <w:contextualSpacing/>
-        <w:rPr>
-          <w:rFonts w:ascii="Segoe UI" w:eastAsia="Segoe UI" w:hAnsi="Segoe UI" w:cs="Times New Roman"/>
-          <w:sz w:val="20"/>
-          <w:szCs w:val="20"/>
-        </w:rPr>
-      </w:pPr>
-    </w:p>
-    <w:p>
-      <w:pPr>
-        <w:ind w:left="720"/>
-        <w:contextualSpacing/>
-        <w:rPr>
-          <w:rFonts w:ascii="Segoe UI" w:eastAsia="Segoe UI" w:hAnsi="Segoe UI" w:cs="Times New Roman"/>
-          <w:sz w:val="20"/>
-          <w:szCs w:val="20"/>
-        </w:rPr>
-      </w:pPr>
-    </w:p>
-    <w:p>
-      <w:pPr>
-        <w:numPr>
-          <w:ilvl w:val="0"/>
-          <w:numId w:val="1"/>
-        </w:numPr>
-        <w:contextualSpacing/>
-        <w:rPr>
-          <w:rFonts w:ascii="Segoe UI" w:eastAsia="Segoe UI" w:hAnsi="Segoe UI" w:cs="Times New Roman"/>
-          <w:sz w:val="20"/>
-          <w:szCs w:val="20"/>
-        </w:rPr>
-      </w:pPr>
-      <w:r>
-        <w:rPr>
-          <w:rFonts w:ascii="Segoe UI" w:eastAsia="Segoe UI" w:hAnsi="Segoe UI" w:cs="Times New Roman"/>
-          <w:sz w:val="20"/>
-          <w:szCs w:val="20"/>
-        </w:rPr>
-        <w:t xml:space="preserve">Provide a city name, like London, click </w:t>
-      </w:r>
-      <w:r>
-        <w:rPr>
-          <w:rFonts w:ascii="Segoe UI" w:eastAsia="Segoe UI" w:hAnsi="Segoe UI" w:cs="Times New Roman"/>
-          <w:b/>
-          <w:sz w:val="20"/>
-          <w:szCs w:val="20"/>
-        </w:rPr>
-        <w:t>Test Operation</w:t>
-      </w:r>
-      <w:r>
-        <w:rPr>
-          <w:rFonts w:ascii="Segoe UI" w:eastAsia="Segoe UI" w:hAnsi="Segoe UI" w:cs="Times New Roman"/>
-          <w:sz w:val="20"/>
-          <w:szCs w:val="20"/>
-        </w:rPr>
-        <w:t xml:space="preserve"> and you should get the corresponding weather</w:t>
-      </w:r>
-    </w:p>
-    <w:p>
-      <w:pPr>
-        <w:shd w:val="clear" w:color="auto" w:fill="FFFFFF"/>
-        <w:spacing w:after="0" w:line="240" w:lineRule="auto"/>
-        <w:jc w:val="center"/>
-        <w:textAlignment w:val="baseline"/>
-        <w:rPr>
-          <w:rFonts w:ascii="Helvetica" w:eastAsia="Times New Roman" w:hAnsi="Helvetica" w:cs="Times New Roman"/>
-          <w:color w:val="444444"/>
-          <w:sz w:val="18"/>
-          <w:szCs w:val="18"/>
-        </w:rPr>
-      </w:pPr>
-    </w:p>
-    <w:p>
-      <w:pPr>
-        <w:shd w:val="clear" w:color="auto" w:fill="FFFFFF"/>
-        <w:spacing w:after="0" w:line="240" w:lineRule="auto"/>
-        <w:jc w:val="center"/>
-        <w:textAlignment w:val="baseline"/>
-        <w:rPr>
-          <w:rFonts w:ascii="Helvetica" w:eastAsia="Times New Roman" w:hAnsi="Helvetica" w:cs="Times New Roman"/>
-          <w:color w:val="444444"/>
-          <w:sz w:val="18"/>
-          <w:szCs w:val="18"/>
-        </w:rPr>
-      </w:pPr>
-      <w:r>
-        <w:rPr>
-          <w:rFonts w:ascii="Segoe UI" w:eastAsia="Segoe UI" w:hAnsi="Segoe UI" w:cs="Times New Roman"/>
-          <w:noProof/>
-          <w:sz w:val="20"/>
-        </w:rPr>
-        <w:lastRenderedPageBreak/>
-        <w:drawing>
-          <wp:inline distT="0" distB="0" distL="0" distR="0" wp14:anchorId="11E0A373" wp14:editId="71EB4007">
-            <wp:extent cx="5938461" cy="4735924"/>
-            <wp:effectExtent l="0" t="0" r="5715" b="7620"/>
-            <wp:docPr id="406308235" name="Picture 1421042410"/>
-            <wp:cNvGraphicFramePr>
-              <a:graphicFrameLocks xmlns:a="http://schemas.openxmlformats.org/drawingml/2006/main" noChangeAspect="1"/>
-            </wp:cNvGraphicFramePr>
-            <a:graphic xmlns:a="http://schemas.openxmlformats.org/drawingml/2006/main">
-              <a:graphicData uri="http://schemas.openxmlformats.org/drawingml/2006/picture">
-                <pic:pic xmlns:pic="http://schemas.openxmlformats.org/drawingml/2006/picture">
-                  <pic:nvPicPr>
-                    <pic:cNvPr id="0" name="Picture 1421042410"/>
-                    <pic:cNvPicPr/>
-                  </pic:nvPicPr>
-                  <pic:blipFill>
-                    <a:blip r:embed="rId27">
-                      <a:extLst>
-                        <a:ext uri="{28A0092B-C50C-407E-A947-70E740481C1C}">
-                          <a14:useLocalDpi xmlns:a14="http://schemas.microsoft.com/office/drawing/2010/main" val="0"/>
-                        </a:ext>
-                      </a:extLst>
-                    </a:blip>
-                    <a:stretch>
-                      <a:fillRect/>
-                    </a:stretch>
-                  </pic:blipFill>
-                  <pic:spPr>
-                    <a:xfrm>
-                      <a:off x="0" y="0"/>
-                      <a:ext cx="5938461" cy="4735924"/>
-                    </a:xfrm>
-                    <a:prstGeom prst="rect">
-                      <a:avLst/>
-                    </a:prstGeom>
-                  </pic:spPr>
-                </pic:pic>
-              </a:graphicData>
-            </a:graphic>
-          </wp:inline>
-        </w:drawing>
-      </w:r>
-    </w:p>
-    <w:p>
-      <w:pPr>
-        <w:shd w:val="clear" w:color="auto" w:fill="FFFFFF"/>
-        <w:spacing w:after="0" w:line="240" w:lineRule="auto"/>
-        <w:jc w:val="center"/>
-        <w:textAlignment w:val="baseline"/>
-        <w:rPr>
-          <w:rFonts w:ascii="Helvetica" w:eastAsia="Times New Roman" w:hAnsi="Helvetica" w:cs="Times New Roman"/>
-          <w:color w:val="444444"/>
-          <w:sz w:val="18"/>
-          <w:szCs w:val="18"/>
-        </w:rPr>
-      </w:pPr>
-    </w:p>
-    <w:p>
-      <w:pPr>
-        <w:numPr>
-          <w:ilvl w:val="0"/>
-          <w:numId w:val="1"/>
-        </w:numPr>
-        <w:contextualSpacing/>
-        <w:rPr>
-          <w:rFonts w:ascii="Segoe UI" w:eastAsia="Segoe UI" w:hAnsi="Segoe UI" w:cs="Times New Roman"/>
-          <w:sz w:val="20"/>
-          <w:szCs w:val="20"/>
-        </w:rPr>
-      </w:pPr>
-      <w:r>
-        <w:rPr>
-          <w:rFonts w:ascii="Segoe UI" w:eastAsia="Segoe UI" w:hAnsi="Segoe UI" w:cs="Times New Roman"/>
-          <w:sz w:val="20"/>
-          <w:szCs w:val="20"/>
-        </w:rPr>
-        <w:t>Click close, and you will notice that your connector has been created:</w:t>
-      </w:r>
-    </w:p>
-    <w:p>
-      <w:pPr>
-        <w:shd w:val="clear" w:color="auto" w:fill="FFFFFF"/>
-        <w:spacing w:after="0" w:line="240" w:lineRule="auto"/>
-        <w:jc w:val="center"/>
-        <w:textAlignment w:val="baseline"/>
-        <w:rPr>
-          <w:rFonts w:ascii="Helvetica" w:eastAsia="Times New Roman" w:hAnsi="Helvetica" w:cs="Times New Roman"/>
-          <w:color w:val="444444"/>
-          <w:sz w:val="18"/>
-          <w:szCs w:val="18"/>
-        </w:rPr>
-      </w:pPr>
-      <w:r>
-        <w:rPr>
-          <w:rFonts w:ascii="Segoe UI" w:eastAsia="Segoe UI" w:hAnsi="Segoe UI" w:cs="Times New Roman"/>
-          <w:noProof/>
-          <w:sz w:val="20"/>
-        </w:rPr>
-        <w:drawing>
-          <wp:inline distT="0" distB="0" distL="0" distR="0" wp14:anchorId="690430CB" wp14:editId="60D0DD72">
-            <wp:extent cx="6858000" cy="1091565"/>
-            <wp:effectExtent l="0" t="0" r="0" b="0"/>
-            <wp:docPr id="1249607783" name="Picture 1825039973"/>
-            <wp:cNvGraphicFramePr>
-              <a:graphicFrameLocks xmlns:a="http://schemas.openxmlformats.org/drawingml/2006/main" noChangeAspect="1"/>
-            </wp:cNvGraphicFramePr>
-            <a:graphic xmlns:a="http://schemas.openxmlformats.org/drawingml/2006/main">
-              <a:graphicData uri="http://schemas.openxmlformats.org/drawingml/2006/picture">
-                <pic:pic xmlns:pic="http://schemas.openxmlformats.org/drawingml/2006/picture">
-                  <pic:nvPicPr>
-                    <pic:cNvPr id="0" name="Picture 1825039973"/>
-                    <pic:cNvPicPr/>
-                  </pic:nvPicPr>
-                  <pic:blipFill>
-                    <a:blip r:embed="rId28">
-                      <a:extLst>
-                        <a:ext uri="{28A0092B-C50C-407E-A947-70E740481C1C}">
-                          <a14:useLocalDpi xmlns:a14="http://schemas.microsoft.com/office/drawing/2010/main" val="0"/>
-                        </a:ext>
-                      </a:extLst>
-                    </a:blip>
-                    <a:stretch>
-                      <a:fillRect/>
-                    </a:stretch>
-                  </pic:blipFill>
-                  <pic:spPr>
-                    <a:xfrm>
-                      <a:off x="0" y="0"/>
-                      <a:ext cx="6858000" cy="1091565"/>
-                    </a:xfrm>
-                    <a:prstGeom prst="rect">
-                      <a:avLst/>
-                    </a:prstGeom>
-                  </pic:spPr>
-                </pic:pic>
-              </a:graphicData>
-            </a:graphic>
-          </wp:inline>
-        </w:drawing>
-      </w:r>
-    </w:p>
-    <w:p>
-      <w:pPr>
-        <w:shd w:val="clear" w:color="auto" w:fill="FFFFFF"/>
-        <w:spacing w:after="420" w:line="240" w:lineRule="auto"/>
-        <w:textAlignment w:val="baseline"/>
-        <w:rPr>
-          <w:rFonts w:ascii="Helvetica" w:eastAsia="Times New Roman" w:hAnsi="Helvetica" w:cs="Times New Roman"/>
-          <w:color w:val="444444"/>
-          <w:sz w:val="18"/>
-          <w:szCs w:val="18"/>
-        </w:rPr>
-      </w:pPr>
-      <w:r>
-        <w:rPr>
-          <w:rFonts w:ascii="Helvetica" w:eastAsia="Times New Roman" w:hAnsi="Helvetica" w:cs="Times New Roman"/>
-          <w:color w:val="444444"/>
-          <w:sz w:val="18"/>
-          <w:szCs w:val="18"/>
-        </w:rPr>
-        <w:t> </w:t>
-      </w:r>
-    </w:p>
-    <w:p>
-      <w:pPr>
-        <w:numPr>
-          <w:ilvl w:val="0"/>
-          <w:numId w:val="1"/>
-        </w:numPr>
-        <w:contextualSpacing/>
-        <w:rPr>
-          <w:rFonts w:ascii="Segoe UI" w:eastAsia="Segoe UI" w:hAnsi="Segoe UI" w:cs="Times New Roman"/>
-          <w:sz w:val="20"/>
-          <w:szCs w:val="20"/>
-        </w:rPr>
-      </w:pPr>
-      <w:r>
-        <w:rPr>
-          <w:rFonts w:ascii="Segoe UI" w:eastAsia="Segoe UI" w:hAnsi="Segoe UI" w:cs="Times New Roman"/>
-          <w:sz w:val="20"/>
-          <w:szCs w:val="20"/>
-        </w:rPr>
-        <w:t>You can now create an instant Flow from blank to use this custom connector</w:t>
-      </w:r>
-    </w:p>
-    <w:p>
-      <w:pPr>
-        <w:ind w:left="720"/>
-        <w:contextualSpacing/>
-        <w:jc w:val="center"/>
-        <w:rPr>
-          <w:rFonts w:ascii="Segoe UI" w:eastAsia="Segoe UI" w:hAnsi="Segoe UI" w:cs="Times New Roman"/>
-          <w:sz w:val="20"/>
-          <w:szCs w:val="20"/>
-        </w:rPr>
-      </w:pPr>
-      <w:r>
-        <w:rPr>
-          <w:rFonts w:ascii="Segoe UI" w:eastAsia="Segoe UI" w:hAnsi="Segoe UI" w:cs="Times New Roman"/>
-          <w:noProof/>
-          <w:sz w:val="20"/>
-          <w:szCs w:val="20"/>
-        </w:rPr>
-        <w:lastRenderedPageBreak/>
-        <w:drawing>
-          <wp:inline distT="0" distB="0" distL="0" distR="0" wp14:anchorId="47CC485D" wp14:editId="0300EB7C">
-            <wp:extent cx="6639161" cy="2504440"/>
-            <wp:effectExtent l="0" t="0" r="9525" b="0"/>
-            <wp:docPr id="1749424396" name="Picture 1771269440"/>
-            <wp:cNvGraphicFramePr>
-              <a:graphicFrameLocks xmlns:a="http://schemas.openxmlformats.org/drawingml/2006/main" noChangeAspect="1"/>
-            </wp:cNvGraphicFramePr>
-            <a:graphic xmlns:a="http://schemas.openxmlformats.org/drawingml/2006/main">
-              <a:graphicData uri="http://schemas.openxmlformats.org/drawingml/2006/picture">
-                <pic:pic xmlns:pic="http://schemas.openxmlformats.org/drawingml/2006/picture">
-                  <pic:nvPicPr>
-                    <pic:cNvPr id="0" name="Picture 1771269440"/>
                     <pic:cNvPicPr/>
                   </pic:nvPicPr>
                   <pic:blipFill>
@@ -2985,7 +2986,152 @@
                   <pic:spPr>
                     <a:xfrm>
                       <a:off x="0" y="0"/>
-                      <a:ext cx="6639161" cy="2504440"/>
+                      <a:ext cx="4694308" cy="2143300"/>
+                    </a:xfrm>
+                    <a:prstGeom prst="rect">
+                      <a:avLst/>
+                    </a:prstGeom>
+                    <a:ln>
+                      <a:solidFill>
+                        <a:schemeClr val="bg1">
+                          <a:lumMod val="85000"/>
+                        </a:schemeClr>
+                      </a:solidFill>
+                    </a:ln>
+                  </pic:spPr>
+                </pic:pic>
+              </a:graphicData>
+            </a:graphic>
+          </wp:inline>
+        </w:drawing>
+      </w:r>
+    </w:p>
+    <w:p>
+      <w:pPr>
+        <w:ind w:left="720"/>
+        <w:contextualSpacing/>
+        <w:rPr>
+          <w:rFonts w:ascii="Segoe UI" w:eastAsia="Segoe UI" w:hAnsi="Segoe UI" w:cs="Times New Roman"/>
+          <w:sz w:val="20"/>
+          <w:szCs w:val="20"/>
+        </w:rPr>
+      </w:pPr>
+    </w:p>
+    <w:p>
+      <w:pPr>
+        <w:ind w:left="720"/>
+        <w:contextualSpacing/>
+        <w:rPr>
+          <w:rFonts w:ascii="Segoe UI" w:eastAsia="Segoe UI" w:hAnsi="Segoe UI" w:cs="Times New Roman"/>
+          <w:sz w:val="20"/>
+          <w:szCs w:val="20"/>
+        </w:rPr>
+      </w:pPr>
+    </w:p>
+    <w:p>
+      <w:pPr>
+        <w:numPr>
+          <w:ilvl w:val="0"/>
+          <w:numId w:val="1"/>
+        </w:numPr>
+        <w:contextualSpacing/>
+        <w:rPr>
+          <w:rFonts w:ascii="Segoe UI" w:eastAsia="Segoe UI" w:hAnsi="Segoe UI" w:cs="Times New Roman"/>
+          <w:sz w:val="20"/>
+          <w:szCs w:val="20"/>
+        </w:rPr>
+      </w:pPr>
+      <w:r>
+        <w:rPr>
+          <w:rFonts w:ascii="Segoe UI" w:eastAsia="Segoe UI" w:hAnsi="Segoe UI" w:cs="Times New Roman"/>
+          <w:sz w:val="20"/>
+          <w:szCs w:val="20"/>
+        </w:rPr>
+        <w:t xml:space="preserve">Provide a city name, like London, click </w:t>
+      </w:r>
+      <w:r>
+        <w:rPr>
+          <w:rFonts w:ascii="Segoe UI" w:eastAsia="Segoe UI" w:hAnsi="Segoe UI" w:cs="Times New Roman"/>
+          <w:b/>
+          <w:sz w:val="20"/>
+          <w:szCs w:val="20"/>
+        </w:rPr>
+        <w:t>Test Operation</w:t>
+      </w:r>
+      <w:r>
+        <w:rPr>
+          <w:rFonts w:ascii="Segoe UI" w:eastAsia="Segoe UI" w:hAnsi="Segoe UI" w:cs="Times New Roman"/>
+          <w:sz w:val="20"/>
+          <w:szCs w:val="20"/>
+        </w:rPr>
+        <w:t xml:space="preserve"> and you should get the corresponding weather</w:t>
+      </w:r>
+    </w:p>
+    <w:p>
+      <w:pPr>
+        <w:shd w:val="clear" w:color="auto" w:fill="FFFFFF"/>
+        <w:spacing w:after="0" w:line="240" w:lineRule="auto"/>
+        <w:jc w:val="center"/>
+        <w:textAlignment w:val="baseline"/>
+        <w:rPr>
+          <w:rFonts w:ascii="Helvetica" w:eastAsia="Times New Roman" w:hAnsi="Helvetica" w:cs="Times New Roman"/>
+          <w:color w:val="444444"/>
+          <w:sz w:val="18"/>
+          <w:szCs w:val="18"/>
+        </w:rPr>
+      </w:pPr>
+    </w:p>
+    <w:p>
+      <w:pPr>
+        <w:shd w:val="clear" w:color="auto" w:fill="FFFFFF"/>
+        <w:spacing w:after="0" w:line="240" w:lineRule="auto"/>
+        <w:jc w:val="center"/>
+        <w:textAlignment w:val="baseline"/>
+        <w:rPr>
+          <w:rFonts w:ascii="Helvetica" w:eastAsia="Times New Roman" w:hAnsi="Helvetica" w:cs="Times New Roman"/>
+          <w:color w:val="444444"/>
+          <w:sz w:val="18"/>
+          <w:szCs w:val="18"/>
+        </w:rPr>
+      </w:pPr>
+      <w:r>
+        <w:rPr>
+          <w:rFonts w:ascii="Segoe UI" w:eastAsia="Segoe UI" w:hAnsi="Segoe UI" w:cs="Times New Roman"/>
+          <w:noProof/>
+          <w:sz w:val="20"/>
+        </w:rPr>
+        <w:lastRenderedPageBreak/>
+        <w:drawing>
+          <wp:inline distT="0" distB="0" distL="0" distR="0" wp14:anchorId="11E0A373" wp14:editId="61C5D7A0">
+            <wp:extent cx="5029200" cy="4010788"/>
+            <wp:effectExtent l="0" t="0" r="0" b="8890"/>
+            <wp:docPr id="406308235" name="Picture 1421042410"/>
+            <wp:cNvGraphicFramePr>
+              <a:graphicFrameLocks xmlns:a="http://schemas.openxmlformats.org/drawingml/2006/main" noChangeAspect="1"/>
+            </wp:cNvGraphicFramePr>
+            <a:graphic xmlns:a="http://schemas.openxmlformats.org/drawingml/2006/main">
+              <a:graphicData uri="http://schemas.openxmlformats.org/drawingml/2006/picture">
+                <pic:pic xmlns:pic="http://schemas.openxmlformats.org/drawingml/2006/picture">
+                  <pic:nvPicPr>
+                    <pic:cNvPr id="0" name="Picture 1421042410"/>
+                    <pic:cNvPicPr/>
+                  </pic:nvPicPr>
+                  <pic:blipFill>
+                    <a:blip r:embed="rId30">
+                      <a:extLst>
+                        <a:ext uri="{28A0092B-C50C-407E-A947-70E740481C1C}">
+                          <a14:useLocalDpi xmlns:a14="http://schemas.microsoft.com/office/drawing/2010/main" val="0"/>
+                        </a:ext>
+                      </a:extLst>
+                    </a:blip>
+                    <a:stretch>
+                      <a:fillRect/>
+                    </a:stretch>
+                  </pic:blipFill>
+                  <pic:spPr>
+                    <a:xfrm>
+                      <a:off x="0" y="0"/>
+                      <a:ext cx="5040498" cy="4019798"/>
                     </a:xfrm>
                     <a:prstGeom prst="rect">
                       <a:avLst/>
@@ -3000,6 +3146,20 @@
     </w:p>
     <w:p>
       <w:pPr>
+        <w:shd w:val="clear" w:color="auto" w:fill="FFFFFF"/>
+        <w:spacing w:after="0" w:line="240" w:lineRule="auto"/>
+        <w:jc w:val="center"/>
+        <w:textAlignment w:val="baseline"/>
+        <w:rPr>
+          <w:rFonts w:ascii="Helvetica" w:eastAsia="Times New Roman" w:hAnsi="Helvetica" w:cs="Times New Roman"/>
+          <w:color w:val="444444"/>
+          <w:sz w:val="18"/>
+          <w:szCs w:val="18"/>
+        </w:rPr>
+      </w:pPr>
+    </w:p>
+    <w:p>
+      <w:pPr>
         <w:numPr>
           <w:ilvl w:val="0"/>
           <w:numId w:val="1"/>
@@ -3017,13 +3177,14 @@
           <w:sz w:val="20"/>
           <w:szCs w:val="20"/>
         </w:rPr>
-        <w:t>Add an “action” from the Custom category; you should find you Demo Weather custom connector:</w:t>
+        <w:t>Click close, and you will notice that your connector has been created:</w:t>
       </w:r>
     </w:p>
     <w:p>
       <w:pPr>
         <w:shd w:val="clear" w:color="auto" w:fill="FFFFFF"/>
-        <w:spacing w:after="420" w:line="240" w:lineRule="auto"/>
+        <w:spacing w:after="0" w:line="240" w:lineRule="auto"/>
+        <w:jc w:val="center"/>
         <w:textAlignment w:val="baseline"/>
         <w:rPr>
           <w:rFonts w:ascii="Helvetica" w:eastAsia="Times New Roman" w:hAnsi="Helvetica" w:cs="Times New Roman"/>
@@ -3034,11 +3195,261 @@
       </w:pPr>
       <w:r>
         <w:rPr>
+          <w:rFonts w:ascii="Segoe UI" w:eastAsia="Segoe UI" w:hAnsi="Segoe UI" w:cs="Times New Roman"/>
+          <w:noProof/>
+          <w:sz w:val="20"/>
+        </w:rPr>
+        <w:drawing>
+          <wp:inline distT="0" distB="0" distL="0" distR="0" wp14:anchorId="690430CB" wp14:editId="6EB1481E">
+            <wp:extent cx="5172501" cy="823290"/>
+            <wp:effectExtent l="0" t="0" r="0" b="0"/>
+            <wp:docPr id="1249607783" name="Picture 1825039973"/>
+            <wp:cNvGraphicFramePr>
+              <a:graphicFrameLocks xmlns:a="http://schemas.openxmlformats.org/drawingml/2006/main" noChangeAspect="1"/>
+            </wp:cNvGraphicFramePr>
+            <a:graphic xmlns:a="http://schemas.openxmlformats.org/drawingml/2006/main">
+              <a:graphicData uri="http://schemas.openxmlformats.org/drawingml/2006/picture">
+                <pic:pic xmlns:pic="http://schemas.openxmlformats.org/drawingml/2006/picture">
+                  <pic:nvPicPr>
+                    <pic:cNvPr id="0" name="Picture 1825039973"/>
+                    <pic:cNvPicPr/>
+                  </pic:nvPicPr>
+                  <pic:blipFill>
+                    <a:blip r:embed="rId31" cstate="print">
+                      <a:extLst>
+                        <a:ext uri="{28A0092B-C50C-407E-A947-70E740481C1C}">
+                          <a14:useLocalDpi xmlns:a14="http://schemas.microsoft.com/office/drawing/2010/main" val="0"/>
+                        </a:ext>
+                      </a:extLst>
+                    </a:blip>
+                    <a:stretch>
+                      <a:fillRect/>
+                    </a:stretch>
+                  </pic:blipFill>
+                  <pic:spPr>
+                    <a:xfrm>
+                      <a:off x="0" y="0"/>
+                      <a:ext cx="5344635" cy="850688"/>
+                    </a:xfrm>
+                    <a:prstGeom prst="rect">
+                      <a:avLst/>
+                    </a:prstGeom>
+                  </pic:spPr>
+                </pic:pic>
+              </a:graphicData>
+            </a:graphic>
+          </wp:inline>
+        </w:drawing>
+      </w:r>
+    </w:p>
+    <w:p>
+      <w:pPr>
+        <w:shd w:val="clear" w:color="auto" w:fill="FFFFFF"/>
+        <w:spacing w:after="420" w:line="240" w:lineRule="auto"/>
+        <w:textAlignment w:val="baseline"/>
+        <w:rPr>
           <w:rFonts w:ascii="Helvetica" w:eastAsia="Times New Roman" w:hAnsi="Helvetica" w:cs="Times New Roman"/>
           <w:color w:val="444444"/>
           <w:sz w:val="18"/>
           <w:szCs w:val="18"/>
         </w:rPr>
+      </w:pPr>
+      <w:r>
+        <w:rPr>
+          <w:rFonts w:ascii="Helvetica" w:eastAsia="Times New Roman" w:hAnsi="Helvetica" w:cs="Times New Roman"/>
+          <w:color w:val="444444"/>
+          <w:sz w:val="18"/>
+          <w:szCs w:val="18"/>
+        </w:rPr>
+        <w:t> </w:t>
+      </w:r>
+    </w:p>
+    <w:p>
+      <w:pPr>
+        <w:numPr>
+          <w:ilvl w:val="0"/>
+          <w:numId w:val="1"/>
+        </w:numPr>
+        <w:contextualSpacing/>
+        <w:rPr>
+          <w:rFonts w:ascii="Segoe UI" w:eastAsia="Segoe UI" w:hAnsi="Segoe UI" w:cs="Times New Roman"/>
+          <w:sz w:val="20"/>
+          <w:szCs w:val="20"/>
+        </w:rPr>
+      </w:pPr>
+      <w:r>
+        <w:rPr>
+          <w:rFonts w:ascii="Segoe UI" w:eastAsia="Segoe UI" w:hAnsi="Segoe UI" w:cs="Times New Roman"/>
+          <w:sz w:val="20"/>
+          <w:szCs w:val="20"/>
+        </w:rPr>
+        <w:t>You can now create an instant Flow from blank to use this custom connector</w:t>
+      </w:r>
+    </w:p>
+    <w:p>
+      <w:pPr>
+        <w:ind w:left="720"/>
+        <w:contextualSpacing/>
+        <w:rPr>
+          <w:rFonts w:ascii="Segoe UI" w:eastAsia="Segoe UI" w:hAnsi="Segoe UI" w:cs="Times New Roman"/>
+          <w:sz w:val="20"/>
+          <w:szCs w:val="20"/>
+        </w:rPr>
+        <w:pPrChange w:id="25" w:author="Dattatray Patil (Contractor)" w:date="2021-02-15T17:26:00Z">
+          <w:pPr>
+            <w:ind w:left="720"/>
+            <w:contextualSpacing/>
+            <w:jc w:val="center"/>
+          </w:pPr>
+        </w:pPrChange>
+      </w:pPr>
+      <w:del w:id="26" w:author="Dattatray Patil (Contractor)" w:date="2021-02-15T17:25:00Z">
+        <w:r>
+          <w:rPr>
+            <w:rFonts w:ascii="Segoe UI" w:eastAsia="Segoe UI" w:hAnsi="Segoe UI" w:cs="Times New Roman"/>
+            <w:noProof/>
+            <w:sz w:val="20"/>
+            <w:szCs w:val="20"/>
+          </w:rPr>
+          <w:lastRenderedPageBreak/>
+          <w:drawing>
+            <wp:inline distT="0" distB="0" distL="0" distR="0" wp14:anchorId="47CC485D" wp14:editId="111D61EC">
+              <wp:extent cx="4475755" cy="1688355"/>
+              <wp:effectExtent l="0" t="0" r="1270" b="7620"/>
+              <wp:docPr id="1749424396" name="Picture 1771269440"/>
+              <wp:cNvGraphicFramePr>
+                <a:graphicFrameLocks xmlns:a="http://schemas.openxmlformats.org/drawingml/2006/main" noChangeAspect="1"/>
+              </wp:cNvGraphicFramePr>
+              <a:graphic xmlns:a="http://schemas.openxmlformats.org/drawingml/2006/main">
+                <a:graphicData uri="http://schemas.openxmlformats.org/drawingml/2006/picture">
+                  <pic:pic xmlns:pic="http://schemas.openxmlformats.org/drawingml/2006/picture">
+                    <pic:nvPicPr>
+                      <pic:cNvPr id="0" name="Picture 1771269440"/>
+                      <pic:cNvPicPr/>
+                    </pic:nvPicPr>
+                    <pic:blipFill>
+                      <a:blip r:embed="rId32">
+                        <a:extLst>
+                          <a:ext uri="{28A0092B-C50C-407E-A947-70E740481C1C}">
+                            <a14:useLocalDpi xmlns:a14="http://schemas.microsoft.com/office/drawing/2010/main" val="0"/>
+                          </a:ext>
+                        </a:extLst>
+                      </a:blip>
+                      <a:stretch>
+                        <a:fillRect/>
+                      </a:stretch>
+                    </pic:blipFill>
+                    <pic:spPr>
+                      <a:xfrm>
+                        <a:off x="0" y="0"/>
+                        <a:ext cx="4507741" cy="1700421"/>
+                      </a:xfrm>
+                      <a:prstGeom prst="rect">
+                        <a:avLst/>
+                      </a:prstGeom>
+                    </pic:spPr>
+                  </pic:pic>
+                </a:graphicData>
+              </a:graphic>
+            </wp:inline>
+          </w:drawing>
+        </w:r>
+      </w:del>
+      <w:ins w:id="27" w:author="Dattatray Patil (Contractor)" w:date="2021-02-15T17:25:00Z">
+        <w:r>
+          <w:rPr>
+            <w:noProof/>
+          </w:rPr>
+          <w:drawing>
+            <wp:inline distT="0" distB="0" distL="0" distR="0" wp14:anchorId="5DE9A16C" wp14:editId="0EF978A5">
+              <wp:extent cx="3902738" cy="2481246"/>
+              <wp:effectExtent l="19050" t="19050" r="21590" b="14605"/>
+              <wp:docPr id="2" name="Picture 2"/>
+              <wp:cNvGraphicFramePr>
+                <a:graphicFrameLocks xmlns:a="http://schemas.openxmlformats.org/drawingml/2006/main" noChangeAspect="1"/>
+              </wp:cNvGraphicFramePr>
+              <a:graphic xmlns:a="http://schemas.openxmlformats.org/drawingml/2006/main">
+                <a:graphicData uri="http://schemas.openxmlformats.org/drawingml/2006/picture">
+                  <pic:pic xmlns:pic="http://schemas.openxmlformats.org/drawingml/2006/picture">
+                    <pic:nvPicPr>
+                      <pic:cNvPr id="1" name=""/>
+                      <pic:cNvPicPr/>
+                    </pic:nvPicPr>
+                    <pic:blipFill rotWithShape="1">
+                      <a:blip r:embed="rId33"/>
+                      <a:srcRect r="2181"/>
+                      <a:stretch/>
+                    </pic:blipFill>
+                    <pic:spPr bwMode="auto">
+                      <a:xfrm>
+                        <a:off x="0" y="0"/>
+                        <a:ext cx="3925985" cy="2496026"/>
+                      </a:xfrm>
+                      <a:prstGeom prst="rect">
+                        <a:avLst/>
+                      </a:prstGeom>
+                      <a:ln>
+                        <a:solidFill>
+                          <a:schemeClr val="bg1">
+                            <a:lumMod val="85000"/>
+                          </a:schemeClr>
+                        </a:solidFill>
+                      </a:ln>
+                      <a:extLst>
+                        <a:ext uri="{53640926-AAD7-44D8-BBD7-CCE9431645EC}">
+                          <a14:shadowObscured xmlns:a14="http://schemas.microsoft.com/office/drawing/2010/main"/>
+                        </a:ext>
+                      </a:extLst>
+                    </pic:spPr>
+                  </pic:pic>
+                </a:graphicData>
+              </a:graphic>
+            </wp:inline>
+          </w:drawing>
+        </w:r>
+      </w:ins>
+    </w:p>
+    <w:p>
+      <w:pPr>
+        <w:numPr>
+          <w:ilvl w:val="0"/>
+          <w:numId w:val="1"/>
+        </w:numPr>
+        <w:contextualSpacing/>
+        <w:rPr>
+          <w:rFonts w:ascii="Segoe UI" w:eastAsia="Segoe UI" w:hAnsi="Segoe UI" w:cs="Times New Roman"/>
+          <w:sz w:val="20"/>
+          <w:szCs w:val="20"/>
+        </w:rPr>
+      </w:pPr>
+      <w:r>
+        <w:rPr>
+          <w:rFonts w:ascii="Segoe UI" w:eastAsia="Segoe UI" w:hAnsi="Segoe UI" w:cs="Times New Roman"/>
+          <w:sz w:val="20"/>
+          <w:szCs w:val="20"/>
+        </w:rPr>
+        <w:t>Add an “action” from the Custom category; you should find you Demo Weather custom connector:</w:t>
+      </w:r>
+    </w:p>
+    <w:p>
+      <w:pPr>
+        <w:shd w:val="clear" w:color="auto" w:fill="FFFFFF"/>
+        <w:spacing w:after="420" w:line="240" w:lineRule="auto"/>
+        <w:textAlignment w:val="baseline"/>
+        <w:rPr>
+          <w:rFonts w:ascii="Helvetica" w:eastAsia="Times New Roman" w:hAnsi="Helvetica" w:cs="Times New Roman"/>
+          <w:color w:val="444444"/>
+          <w:sz w:val="18"/>
+          <w:szCs w:val="18"/>
+        </w:rPr>
+      </w:pPr>
+      <w:r>
+        <w:rPr>
+          <w:rFonts w:ascii="Helvetica" w:eastAsia="Times New Roman" w:hAnsi="Helvetica" w:cs="Times New Roman"/>
+          <w:color w:val="444444"/>
+          <w:sz w:val="18"/>
+          <w:szCs w:val="18"/>
+        </w:rPr>
         <w:t> </w:t>
       </w:r>
     </w:p>
@@ -3055,6 +3466,8 @@
           <w:szCs w:val="18"/>
         </w:rPr>
       </w:pPr>
+      <w:bookmarkStart w:id="28" w:name="_GoBack"/>
+      <w:bookmarkEnd w:id="28"/>
       <w:r>
         <w:rPr>
           <w:rFonts w:ascii="Segoe UI" w:eastAsia="Segoe UI" w:hAnsi="Segoe UI" w:cs="Times New Roman"/>
@@ -3062,9 +3475,9 @@
           <w:sz w:val="20"/>
         </w:rPr>
         <w:drawing>
-          <wp:inline distT="0" distB="0" distL="0" distR="0" wp14:anchorId="5556A367" wp14:editId="77C77877">
+          <wp:inline distT="0" distB="0" distL="0" distR="0" wp14:anchorId="5556A367" wp14:editId="7D71AA81">
             <wp:extent cx="4635500" cy="2800350"/>
-            <wp:effectExtent l="0" t="0" r="0" b="0"/>
+            <wp:effectExtent l="19050" t="19050" r="12700" b="19050"/>
             <wp:docPr id="734836689" name="Picture 1771269441"/>
             <wp:cNvGraphicFramePr>
               <a:graphicFrameLocks xmlns:a="http://schemas.openxmlformats.org/drawingml/2006/main" noChangeAspect="1"/>
@@ -3077,7 +3490,7 @@
                     <pic:cNvPicPr/>
                   </pic:nvPicPr>
                   <pic:blipFill>
-                    <a:blip r:embed="rId30">
+                    <a:blip r:embed="rId34">
                       <a:extLst>
                         <a:ext uri="{28A0092B-C50C-407E-A947-70E740481C1C}">
                           <a14:useLocalDpi xmlns:a14="http://schemas.microsoft.com/office/drawing/2010/main" val="0"/>
@@ -3096,6 +3509,13 @@
                     <a:prstGeom prst="rect">
                       <a:avLst/>
                     </a:prstGeom>
+                    <a:ln>
+                      <a:solidFill>
+                        <a:schemeClr val="bg1">
+                          <a:lumMod val="85000"/>
+                        </a:schemeClr>
+                      </a:solidFill>
+                    </a:ln>
                   </pic:spPr>
                 </pic:pic>
               </a:graphicData>
@@ -3188,7 +3608,7 @@
                     <pic:cNvPicPr/>
                   </pic:nvPicPr>
                   <pic:blipFill>
-                    <a:blip r:embed="rId31">
+                    <a:blip r:embed="rId35">
                       <a:extLst>
                         <a:ext uri="{28A0092B-C50C-407E-A947-70E740481C1C}">
                           <a14:useLocalDpi xmlns:a14="http://schemas.microsoft.com/office/drawing/2010/main" val="0"/>
@@ -3279,9 +3699,9 @@
           <w:sz w:val="20"/>
         </w:rPr>
         <w:drawing>
-          <wp:inline distT="0" distB="0" distL="0" distR="0" wp14:anchorId="3F1F941B" wp14:editId="3981AC59">
+          <wp:inline distT="0" distB="0" distL="0" distR="0" wp14:anchorId="3F1F941B" wp14:editId="01EA7064">
             <wp:extent cx="4932484" cy="1671338"/>
-            <wp:effectExtent l="0" t="0" r="1905" b="5080"/>
+            <wp:effectExtent l="19050" t="19050" r="20955" b="24130"/>
             <wp:docPr id="1245259520" name="Picture 2128554056"/>
             <wp:cNvGraphicFramePr>
               <a:graphicFrameLocks xmlns:a="http://schemas.openxmlformats.org/drawingml/2006/main" noChangeAspect="1"/>
@@ -3294,7 +3714,7 @@
                     <pic:cNvPicPr/>
                   </pic:nvPicPr>
                   <pic:blipFill>
-                    <a:blip r:embed="rId32">
+                    <a:blip r:embed="rId36">
                       <a:extLst>
                         <a:ext uri="{28A0092B-C50C-407E-A947-70E740481C1C}">
                           <a14:useLocalDpi xmlns:a14="http://schemas.microsoft.com/office/drawing/2010/main" val="0"/>
@@ -3313,6 +3733,13 @@
                     <a:prstGeom prst="rect">
                       <a:avLst/>
                     </a:prstGeom>
+                    <a:ln>
+                      <a:solidFill>
+                        <a:schemeClr val="bg1">
+                          <a:lumMod val="85000"/>
+                        </a:schemeClr>
+                      </a:solidFill>
+                    </a:ln>
                   </pic:spPr>
                 </pic:pic>
               </a:graphicData>
@@ -3400,9 +3827,9 @@
         </w:rPr>
         <w:lastRenderedPageBreak/>
         <w:drawing>
-          <wp:inline distT="0" distB="0" distL="0" distR="0" wp14:anchorId="3EBD9252" wp14:editId="09A33247">
+          <wp:inline distT="0" distB="0" distL="0" distR="0" wp14:anchorId="3EBD9252" wp14:editId="3F48EC05">
             <wp:extent cx="5177790" cy="5327944"/>
-            <wp:effectExtent l="0" t="0" r="4445" b="6350"/>
+            <wp:effectExtent l="19050" t="19050" r="22860" b="25400"/>
             <wp:docPr id="1807193183" name="Picture 2128554058"/>
             <wp:cNvGraphicFramePr>
               <a:graphicFrameLocks xmlns:a="http://schemas.openxmlformats.org/drawingml/2006/main" noChangeAspect="1"/>
@@ -3415,7 +3842,7 @@
                     <pic:cNvPicPr/>
                   </pic:nvPicPr>
                   <pic:blipFill>
-                    <a:blip r:embed="rId33">
+                    <a:blip r:embed="rId37">
                       <a:extLst>
                         <a:ext uri="{28A0092B-C50C-407E-A947-70E740481C1C}">
                           <a14:useLocalDpi xmlns:a14="http://schemas.microsoft.com/office/drawing/2010/main" val="0"/>
@@ -3434,6 +3861,13 @@
                     <a:prstGeom prst="rect">
                       <a:avLst/>
                     </a:prstGeom>
+                    <a:ln>
+                      <a:solidFill>
+                        <a:schemeClr val="bg1">
+                          <a:lumMod val="85000"/>
+                        </a:schemeClr>
+                      </a:solidFill>
+                    </a:ln>
                   </pic:spPr>
                 </pic:pic>
               </a:graphicData>
@@ -3540,9 +3974,9 @@
         </w:rPr>
         <w:lastRenderedPageBreak/>
         <w:drawing>
-          <wp:inline distT="0" distB="0" distL="0" distR="0" wp14:anchorId="54CC8324" wp14:editId="44CFE281">
+          <wp:inline distT="0" distB="0" distL="0" distR="0" wp14:anchorId="54CC8324" wp14:editId="72B2B68A">
             <wp:extent cx="4615398" cy="5236700"/>
-            <wp:effectExtent l="0" t="0" r="0" b="2540"/>
+            <wp:effectExtent l="19050" t="19050" r="13970" b="21590"/>
             <wp:docPr id="1537607257" name="Picture 2128554057"/>
             <wp:cNvGraphicFramePr>
               <a:graphicFrameLocks xmlns:a="http://schemas.openxmlformats.org/drawingml/2006/main" noChangeAspect="1"/>
@@ -3555,7 +3989,7 @@
                     <pic:cNvPicPr/>
                   </pic:nvPicPr>
                   <pic:blipFill>
-                    <a:blip r:embed="rId34">
+                    <a:blip r:embed="rId38">
                       <a:extLst>
                         <a:ext uri="{28A0092B-C50C-407E-A947-70E740481C1C}">
                           <a14:useLocalDpi xmlns:a14="http://schemas.microsoft.com/office/drawing/2010/main" val="0"/>
@@ -3574,6 +4008,13 @@
                     <a:prstGeom prst="rect">
                       <a:avLst/>
                     </a:prstGeom>
+                    <a:ln>
+                      <a:solidFill>
+                        <a:schemeClr val="bg1">
+                          <a:lumMod val="85000"/>
+                        </a:schemeClr>
+                      </a:solidFill>
+                    </a:ln>
                   </pic:spPr>
                 </pic:pic>
               </a:graphicData>
@@ -3730,9 +4171,9 @@
           <w:szCs w:val="20"/>
         </w:rPr>
         <w:drawing>
-          <wp:inline distT="0" distB="0" distL="0" distR="0" wp14:anchorId="76315450" wp14:editId="5D7C7F04">
-            <wp:extent cx="6858000" cy="1240790"/>
-            <wp:effectExtent l="0" t="0" r="0" b="0"/>
+          <wp:inline distT="0" distB="0" distL="0" distR="0" wp14:anchorId="76315450" wp14:editId="173A896D">
+            <wp:extent cx="4162567" cy="753116"/>
+            <wp:effectExtent l="19050" t="19050" r="28575" b="27940"/>
             <wp:docPr id="670261400" name="Picture 1771269453"/>
             <wp:cNvGraphicFramePr>
               <a:graphicFrameLocks xmlns:a="http://schemas.openxmlformats.org/drawingml/2006/main" noChangeAspect="1"/>
@@ -3745,7 +4186,7 @@
                     <pic:cNvPicPr/>
                   </pic:nvPicPr>
                   <pic:blipFill>
-                    <a:blip r:embed="rId35">
+                    <a:blip r:embed="rId39" cstate="print">
                       <a:extLst>
                         <a:ext uri="{28A0092B-C50C-407E-A947-70E740481C1C}">
                           <a14:useLocalDpi xmlns:a14="http://schemas.microsoft.com/office/drawing/2010/main" val="0"/>
@@ -3759,11 +4200,18 @@
                   <pic:spPr>
                     <a:xfrm>
                       <a:off x="0" y="0"/>
-                      <a:ext cx="6858000" cy="1240790"/>
+                      <a:ext cx="4215169" cy="762633"/>
                     </a:xfrm>
                     <a:prstGeom prst="rect">
                       <a:avLst/>
                     </a:prstGeom>
+                    <a:ln>
+                      <a:solidFill>
+                        <a:schemeClr val="bg1">
+                          <a:lumMod val="85000"/>
+                        </a:schemeClr>
+                      </a:solidFill>
+                    </a:ln>
                   </pic:spPr>
                 </pic:pic>
               </a:graphicData>
@@ -3810,9 +4258,9 @@
         </w:rPr>
         <w:lastRenderedPageBreak/>
         <w:drawing>
-          <wp:inline distT="0" distB="0" distL="0" distR="0" wp14:anchorId="0C21A355" wp14:editId="0183B66B">
+          <wp:inline distT="0" distB="0" distL="0" distR="0" wp14:anchorId="0C21A355" wp14:editId="4FBB6C6F">
             <wp:extent cx="4519397" cy="6446068"/>
-            <wp:effectExtent l="0" t="0" r="0" b="0"/>
+            <wp:effectExtent l="19050" t="19050" r="14605" b="12065"/>
             <wp:docPr id="1759230523" name="Picture 1421042405"/>
             <wp:cNvGraphicFramePr>
               <a:graphicFrameLocks xmlns:a="http://schemas.openxmlformats.org/drawingml/2006/main" noChangeAspect="1"/>
@@ -3825,7 +4273,7 @@
                     <pic:cNvPicPr/>
                   </pic:nvPicPr>
                   <pic:blipFill>
-                    <a:blip r:embed="rId36">
+                    <a:blip r:embed="rId40">
                       <a:extLst>
                         <a:ext uri="{28A0092B-C50C-407E-A947-70E740481C1C}">
                           <a14:useLocalDpi xmlns:a14="http://schemas.microsoft.com/office/drawing/2010/main" val="0"/>
@@ -3844,6 +4292,13 @@
                     <a:prstGeom prst="rect">
                       <a:avLst/>
                     </a:prstGeom>
+                    <a:ln>
+                      <a:solidFill>
+                        <a:schemeClr val="bg1">
+                          <a:lumMod val="85000"/>
+                        </a:schemeClr>
+                      </a:solidFill>
+                    </a:ln>
                   </pic:spPr>
                 </pic:pic>
               </a:graphicData>
@@ -3910,9 +4365,9 @@
         </w:rPr>
         <w:lastRenderedPageBreak/>
         <w:drawing>
-          <wp:inline distT="0" distB="0" distL="0" distR="0" wp14:anchorId="34F9E5BD" wp14:editId="71EF4658">
-            <wp:extent cx="4402361" cy="4110198"/>
-            <wp:effectExtent l="0" t="0" r="0" b="5080"/>
+          <wp:inline distT="0" distB="0" distL="0" distR="0" wp14:anchorId="34F9E5BD" wp14:editId="45A10535">
+            <wp:extent cx="4122242" cy="3848669"/>
+            <wp:effectExtent l="19050" t="19050" r="12065" b="19050"/>
             <wp:docPr id="896339554" name="Picture 1421042406"/>
             <wp:cNvGraphicFramePr>
               <a:graphicFrameLocks xmlns:a="http://schemas.openxmlformats.org/drawingml/2006/main" noChangeAspect="1"/>
@@ -3925,7 +4380,7 @@
                     <pic:cNvPicPr/>
                   </pic:nvPicPr>
                   <pic:blipFill>
-                    <a:blip r:embed="rId37">
+                    <a:blip r:embed="rId41">
                       <a:extLst>
                         <a:ext uri="{28A0092B-C50C-407E-A947-70E740481C1C}">
                           <a14:useLocalDpi xmlns:a14="http://schemas.microsoft.com/office/drawing/2010/main" val="0"/>
@@ -3939,11 +4394,18 @@
                   <pic:spPr>
                     <a:xfrm>
                       <a:off x="0" y="0"/>
-                      <a:ext cx="4402361" cy="4110198"/>
+                      <a:ext cx="4130353" cy="3856242"/>
                     </a:xfrm>
                     <a:prstGeom prst="rect">
                       <a:avLst/>
                     </a:prstGeom>
+                    <a:ln>
+                      <a:solidFill>
+                        <a:schemeClr val="bg1">
+                          <a:lumMod val="85000"/>
+                        </a:schemeClr>
+                      </a:solidFill>
+                    </a:ln>
                   </pic:spPr>
                 </pic:pic>
               </a:graphicData>
@@ -3998,9 +4460,9 @@
           <w:sz w:val="20"/>
         </w:rPr>
         <w:drawing>
-          <wp:inline distT="0" distB="0" distL="0" distR="0" wp14:anchorId="036A9CA4" wp14:editId="2C07E26C">
+          <wp:inline distT="0" distB="0" distL="0" distR="0" wp14:anchorId="036A9CA4" wp14:editId="5F9D6731">
             <wp:extent cx="2106011" cy="2598414"/>
-            <wp:effectExtent l="0" t="0" r="8890" b="0"/>
+            <wp:effectExtent l="19050" t="19050" r="27940" b="12065"/>
             <wp:docPr id="1759466345" name="Picture 1421042407"/>
             <wp:cNvGraphicFramePr>
               <a:graphicFrameLocks xmlns:a="http://schemas.openxmlformats.org/drawingml/2006/main" noChangeAspect="1"/>
@@ -4013,7 +4475,7 @@
                     <pic:cNvPicPr/>
                   </pic:nvPicPr>
                   <pic:blipFill>
-                    <a:blip r:embed="rId38">
+                    <a:blip r:embed="rId42">
                       <a:extLst>
                         <a:ext uri="{28A0092B-C50C-407E-A947-70E740481C1C}">
                           <a14:useLocalDpi xmlns:a14="http://schemas.microsoft.com/office/drawing/2010/main" val="0"/>
@@ -4032,6 +4494,13 @@
                     <a:prstGeom prst="rect">
                       <a:avLst/>
                     </a:prstGeom>
+                    <a:ln>
+                      <a:solidFill>
+                        <a:schemeClr val="bg1">
+                          <a:lumMod val="85000"/>
+                        </a:schemeClr>
+                      </a:solidFill>
+                    </a:ln>
                   </pic:spPr>
                 </pic:pic>
               </a:graphicData>
@@ -4056,9 +4525,9 @@
         </w:rPr>
         <w:lastRenderedPageBreak/>
         <w:drawing>
-          <wp:inline distT="0" distB="0" distL="0" distR="0" wp14:anchorId="45860E78" wp14:editId="42E5E524">
-            <wp:extent cx="5213351" cy="2463800"/>
-            <wp:effectExtent l="0" t="0" r="6350" b="0"/>
+          <wp:inline distT="0" distB="0" distL="0" distR="0" wp14:anchorId="45860E78" wp14:editId="3C6D6F54">
+            <wp:extent cx="4259562" cy="2013045"/>
+            <wp:effectExtent l="19050" t="19050" r="27305" b="25400"/>
             <wp:docPr id="1101994212" name="Picture 1771269459"/>
             <wp:cNvGraphicFramePr>
               <a:graphicFrameLocks xmlns:a="http://schemas.openxmlformats.org/drawingml/2006/main" noChangeAspect="1"/>
@@ -4071,7 +4540,7 @@
                     <pic:cNvPicPr/>
                   </pic:nvPicPr>
                   <pic:blipFill>
-                    <a:blip r:embed="rId39">
+                    <a:blip r:embed="rId43">
                       <a:extLst>
                         <a:ext uri="{28A0092B-C50C-407E-A947-70E740481C1C}">
                           <a14:useLocalDpi xmlns:a14="http://schemas.microsoft.com/office/drawing/2010/main" val="0"/>
@@ -4085,11 +4554,18 @@
                   <pic:spPr>
                     <a:xfrm>
                       <a:off x="0" y="0"/>
-                      <a:ext cx="5213351" cy="2463800"/>
+                      <a:ext cx="4280621" cy="2022997"/>
                     </a:xfrm>
                     <a:prstGeom prst="rect">
                       <a:avLst/>
                     </a:prstGeom>
+                    <a:ln>
+                      <a:solidFill>
+                        <a:schemeClr val="bg1">
+                          <a:lumMod val="85000"/>
+                        </a:schemeClr>
+                      </a:solidFill>
+                    </a:ln>
                   </pic:spPr>
                 </pic:pic>
               </a:graphicData>
@@ -4143,11 +4619,10 @@
           <w:noProof/>
           <w:sz w:val="20"/>
         </w:rPr>
-        <w:lastRenderedPageBreak/>
         <w:drawing>
-          <wp:inline distT="0" distB="0" distL="0" distR="0" wp14:anchorId="08945DDD" wp14:editId="3EE19B36">
-            <wp:extent cx="4730264" cy="5306149"/>
-            <wp:effectExtent l="0" t="0" r="0" b="8890"/>
+          <wp:inline distT="0" distB="0" distL="0" distR="0" wp14:anchorId="08945DDD" wp14:editId="19DD7281">
+            <wp:extent cx="3401817" cy="3815971"/>
+            <wp:effectExtent l="19050" t="19050" r="27305" b="13335"/>
             <wp:docPr id="837130110" name="Picture 2128554059"/>
             <wp:cNvGraphicFramePr>
               <a:graphicFrameLocks xmlns:a="http://schemas.openxmlformats.org/drawingml/2006/main" noChangeAspect="1"/>
@@ -4160,7 +4635,7 @@
                     <pic:cNvPicPr/>
                   </pic:nvPicPr>
                   <pic:blipFill>
-                    <a:blip r:embed="rId40">
+                    <a:blip r:embed="rId44">
                       <a:extLst>
                         <a:ext uri="{28A0092B-C50C-407E-A947-70E740481C1C}">
                           <a14:useLocalDpi xmlns:a14="http://schemas.microsoft.com/office/drawing/2010/main" val="0"/>
@@ -4174,11 +4649,18 @@
                   <pic:spPr>
                     <a:xfrm>
                       <a:off x="0" y="0"/>
-                      <a:ext cx="4730264" cy="5306149"/>
+                      <a:ext cx="3422865" cy="3839582"/>
                     </a:xfrm>
                     <a:prstGeom prst="rect">
                       <a:avLst/>
                     </a:prstGeom>
+                    <a:ln>
+                      <a:solidFill>
+                        <a:schemeClr val="bg1">
+                          <a:lumMod val="85000"/>
+                        </a:schemeClr>
+                      </a:solidFill>
+                    </a:ln>
                   </pic:spPr>
                 </pic:pic>
               </a:graphicData>
@@ -4189,40 +4671,51 @@
     </w:p>
     <w:p>
       <w:pPr>
+        <w:pStyle w:val="Heading2"/>
+        <w:rPr>
+          <w:rFonts w:ascii="Segoe UI" w:eastAsia="Calibri" w:hAnsi="Segoe UI" w:cs="Segoe UI"/>
+          <w:color w:val="0070C0"/>
+          <w:sz w:val="28"/>
+          <w:szCs w:val="28"/>
+          <w:rPrChange w:id="29" w:author="Dattatray Patil (Contractor)" w:date="2021-02-15T17:30:00Z">
+            <w:rPr/>
+          </w:rPrChange>
+        </w:rPr>
+        <w:pPrChange w:id="30" w:author="Dattatray Patil (Contractor)" w:date="2021-02-15T17:30:00Z">
+          <w:pPr>
+            <w:spacing w:line="256" w:lineRule="auto"/>
+          </w:pPr>
+        </w:pPrChange>
+      </w:pPr>
+      <w:r>
+        <w:rPr>
+          <w:rFonts w:ascii="Segoe UI" w:eastAsia="Calibri" w:hAnsi="Segoe UI" w:cs="Segoe UI"/>
+          <w:color w:val="0070C0"/>
+          <w:sz w:val="28"/>
+          <w:szCs w:val="28"/>
+          <w:rPrChange w:id="31" w:author="Dattatray Patil (Contractor)" w:date="2021-02-15T17:30:00Z">
+            <w:rPr/>
+          </w:rPrChange>
+        </w:rPr>
+        <w:t>We need your feedback</w:t>
+      </w:r>
+    </w:p>
+    <w:p>
+      <w:pPr>
         <w:spacing w:line="256" w:lineRule="auto"/>
         <w:rPr>
           <w:rFonts w:ascii="Segoe UI" w:eastAsia="Calibri" w:hAnsi="Segoe UI" w:cs="Times New Roman"/>
-          <w:b/>
-          <w:bCs/>
           <w:sz w:val="20"/>
         </w:rPr>
       </w:pPr>
       <w:r>
         <w:rPr>
           <w:rFonts w:ascii="Segoe UI" w:eastAsia="Calibri" w:hAnsi="Segoe UI" w:cs="Times New Roman"/>
-          <w:b/>
-          <w:bCs/>
-          <w:sz w:val="20"/>
-        </w:rPr>
-        <w:t>We need your feedback</w:t>
-      </w:r>
-    </w:p>
-    <w:p>
-      <w:pPr>
-        <w:spacing w:line="256" w:lineRule="auto"/>
-        <w:rPr>
-          <w:rFonts w:ascii="Segoe UI" w:eastAsia="Calibri" w:hAnsi="Segoe UI" w:cs="Times New Roman"/>
-          <w:sz w:val="20"/>
-        </w:rPr>
-      </w:pPr>
-      <w:r>
-        <w:rPr>
-          <w:rFonts w:ascii="Segoe UI" w:eastAsia="Calibri" w:hAnsi="Segoe UI" w:cs="Times New Roman"/>
           <w:sz w:val="20"/>
         </w:rPr>
         <w:t xml:space="preserve">Do you want to report an issue or to suggest something? We need your feedback: </w:t>
       </w:r>
-      <w:hyperlink r:id="rId41" w:history="1">
+      <w:hyperlink r:id="rId45" w:history="1">
         <w:r>
           <w:rPr>
             <w:rFonts w:ascii="Segoe UI" w:eastAsia="Calibri" w:hAnsi="Segoe UI" w:cs="Times New Roman"/>
@@ -4259,8 +4752,58 @@
 </w:document>
 </file>
 
+<file path=word/endnotes.xml><?xml version="1.0" encoding="utf-8"?>
+<w:endnotes xmlns:wpc="http://schemas.microsoft.com/office/word/2010/wordprocessingCanvas" xmlns:cx="http://schemas.microsoft.com/office/drawing/2014/chartex" xmlns:cx1="http://schemas.microsoft.com/office/drawing/2015/9/8/chartex" xmlns:cx2="http://schemas.microsoft.com/office/drawing/2015/10/21/chartex" xmlns:cx3="http://schemas.microsoft.com/office/drawing/2016/5/9/chartex" xmlns:cx4="http://schemas.microsoft.com/office/drawing/2016/5/10/chartex" xmlns:cx5="http://schemas.microsoft.com/office/drawing/2016/5/11/chartex" xmlns:cx6="http://schemas.microsoft.com/office/drawing/2016/5/12/chartex" xmlns:cx7="http://schemas.microsoft.com/office/drawing/2016/5/13/chartex" xmlns:cx8="http://schemas.microsoft.com/office/drawing/2016/5/14/chartex" xmlns:mc="http://schemas.openxmlformats.org/markup-compatibility/2006" xmlns:aink="http://schemas.microsoft.com/office/drawing/2016/ink" xmlns:am3d="http://schemas.microsoft.com/office/drawing/2017/model3d" xmlns:o="urn:schemas-microsoft-com:office:office" xmlns:r="http://schemas.openxmlformats.org/officeDocument/2006/relationships" xmlns:m="http://schemas.openxmlformats.org/officeDocument/2006/math" xmlns:v="urn:schemas-microsoft-com:vml" xmlns:wp14="http://schemas.microsoft.com/office/word/2010/wordprocessingDrawing" xmlns:wp="http://schemas.openxmlformats.org/drawingml/2006/wordprocessingDrawing" xmlns:w10="urn:schemas-microsoft-com:office:word" xmlns:w="http://schemas.openxmlformats.org/wordprocessingml/2006/main" xmlns:w14="http://schemas.microsoft.com/office/word/2010/wordml" xmlns:w15="http://schemas.microsoft.com/office/word/2012/wordml" xmlns:w16cid="http://schemas.microsoft.com/office/word/2016/wordml/cid" xmlns:w16se="http://schemas.microsoft.com/office/word/2015/wordml/symex" xmlns:wpg="http://schemas.microsoft.com/office/word/2010/wordprocessingGroup" xmlns:wpi="http://schemas.microsoft.com/office/word/2010/wordprocessingInk" xmlns:wne="http://schemas.microsoft.com/office/word/2006/wordml" xmlns:wps="http://schemas.microsoft.com/office/word/2010/wordprocessingShape" mc:Ignorable="w14 w15 w16se w16cid wp14">
+  <w:endnote w:type="separator" w:id="-1">
+    <w:p>
+      <w:pPr>
+        <w:spacing w:after="0" w:line="240" w:lineRule="auto"/>
+      </w:pPr>
+      <w:r>
+        <w:separator/>
+      </w:r>
+    </w:p>
+  </w:endnote>
+  <w:endnote w:type="continuationSeparator" w:id="0">
+    <w:p>
+      <w:pPr>
+        <w:spacing w:after="0" w:line="240" w:lineRule="auto"/>
+      </w:pPr>
+      <w:r>
+        <w:continuationSeparator/>
+      </w:r>
+    </w:p>
+  </w:endnote>
+</w:endnotes>
+</file>
+
+<file path=word/footnotes.xml><?xml version="1.0" encoding="utf-8"?>
+<w:footnotes xmlns:wpc="http://schemas.microsoft.com/office/word/2010/wordprocessingCanvas" xmlns:cx="http://schemas.microsoft.com/office/drawing/2014/chartex" xmlns:cx1="http://schemas.microsoft.com/office/drawing/2015/9/8/chartex" xmlns:cx2="http://schemas.microsoft.com/office/drawing/2015/10/21/chartex" xmlns:cx3="http://schemas.microsoft.com/office/drawing/2016/5/9/chartex" xmlns:cx4="http://schemas.microsoft.com/office/drawing/2016/5/10/chartex" xmlns:cx5="http://schemas.microsoft.com/office/drawing/2016/5/11/chartex" xmlns:cx6="http://schemas.microsoft.com/office/drawing/2016/5/12/chartex" xmlns:cx7="http://schemas.microsoft.com/office/drawing/2016/5/13/chartex" xmlns:cx8="http://schemas.microsoft.com/office/drawing/2016/5/14/chartex" xmlns:mc="http://schemas.openxmlformats.org/markup-compatibility/2006" xmlns:aink="http://schemas.microsoft.com/office/drawing/2016/ink" xmlns:am3d="http://schemas.microsoft.com/office/drawing/2017/model3d" xmlns:o="urn:schemas-microsoft-com:office:office" xmlns:r="http://schemas.openxmlformats.org/officeDocument/2006/relationships" xmlns:m="http://schemas.openxmlformats.org/officeDocument/2006/math" xmlns:v="urn:schemas-microsoft-com:vml" xmlns:wp14="http://schemas.microsoft.com/office/word/2010/wordprocessingDrawing" xmlns:wp="http://schemas.openxmlformats.org/drawingml/2006/wordprocessingDrawing" xmlns:w10="urn:schemas-microsoft-com:office:word" xmlns:w="http://schemas.openxmlformats.org/wordprocessingml/2006/main" xmlns:w14="http://schemas.microsoft.com/office/word/2010/wordml" xmlns:w15="http://schemas.microsoft.com/office/word/2012/wordml" xmlns:w16cid="http://schemas.microsoft.com/office/word/2016/wordml/cid" xmlns:w16se="http://schemas.microsoft.com/office/word/2015/wordml/symex" xmlns:wpg="http://schemas.microsoft.com/office/word/2010/wordprocessingGroup" xmlns:wpi="http://schemas.microsoft.com/office/word/2010/wordprocessingInk" xmlns:wne="http://schemas.microsoft.com/office/word/2006/wordml" xmlns:wps="http://schemas.microsoft.com/office/word/2010/wordprocessingShape" mc:Ignorable="w14 w15 w16se w16cid wp14">
+  <w:footnote w:type="separator" w:id="-1">
+    <w:p>
+      <w:pPr>
+        <w:spacing w:after="0" w:line="240" w:lineRule="auto"/>
+      </w:pPr>
+      <w:r>
+        <w:separator/>
+      </w:r>
+    </w:p>
+  </w:footnote>
+  <w:footnote w:type="continuationSeparator" w:id="0">
+    <w:p>
+      <w:pPr>
+        <w:spacing w:after="0" w:line="240" w:lineRule="auto"/>
+      </w:pPr>
+      <w:r>
+        <w:continuationSeparator/>
+      </w:r>
+    </w:p>
+  </w:footnote>
+</w:footnotes>
+</file>
+
 <file path=word/numbering.xml><?xml version="1.0" encoding="utf-8"?>
-<w:numbering xmlns:wpc="http://schemas.microsoft.com/office/word/2010/wordprocessingCanvas" xmlns:cx="http://schemas.microsoft.com/office/drawing/2014/chartex" xmlns:cx1="http://schemas.microsoft.com/office/drawing/2015/9/8/chartex" xmlns:cx2="http://schemas.microsoft.com/office/drawing/2015/10/21/chartex" xmlns:cx3="http://schemas.microsoft.com/office/drawing/2016/5/9/chartex" xmlns:cx4="http://schemas.microsoft.com/office/drawing/2016/5/10/chartex" xmlns:cx5="http://schemas.microsoft.com/office/drawing/2016/5/11/chartex" xmlns:cx6="http://schemas.microsoft.com/office/drawing/2016/5/12/chartex" xmlns:cx7="http://schemas.microsoft.com/office/drawing/2016/5/13/chartex" xmlns:cx8="http://schemas.microsoft.com/office/drawing/2016/5/14/chartex" xmlns:mc="http://schemas.openxmlformats.org/markup-compatibility/2006" xmlns:aink="http://schemas.microsoft.com/office/drawing/2016/ink" xmlns:am3d="http://schemas.microsoft.com/office/drawing/2017/model3d" xmlns:o="urn:schemas-microsoft-com:office:office" xmlns:r="http://schemas.openxmlformats.org/officeDocument/2006/relationships" xmlns:m="http://schemas.openxmlformats.org/officeDocument/2006/math" xmlns:v="urn:schemas-microsoft-com:vml" xmlns:wp14="http://schemas.microsoft.com/office/word/2010/wordprocessingDrawing" xmlns:wp="http://schemas.openxmlformats.org/drawingml/2006/wordprocessingDrawing" xmlns:w10="urn:schemas-microsoft-com:office:word" xmlns:w="http://schemas.openxmlformats.org/wordprocessingml/2006/main" xmlns:w14="http://schemas.microsoft.com/office/word/2010/wordml" xmlns:w15="http://schemas.microsoft.com/office/word/2012/wordml" xmlns:w16cex="http://schemas.microsoft.com/office/word/2018/wordml/cex" xmlns:w16cid="http://schemas.microsoft.com/office/word/2016/wordml/cid" xmlns:w16="http://schemas.microsoft.com/office/word/2018/wordml" xmlns:w16se="http://schemas.microsoft.com/office/word/2015/wordml/symex" xmlns:wpg="http://schemas.microsoft.com/office/word/2010/wordprocessingGroup" xmlns:wpi="http://schemas.microsoft.com/office/word/2010/wordprocessingInk" xmlns:wne="http://schemas.microsoft.com/office/word/2006/wordml" xmlns:wps="http://schemas.microsoft.com/office/word/2010/wordprocessingShape" mc:Ignorable="w14 w15 w16se w16cid w16 w16cex wp14">
+<w:numbering xmlns:wpc="http://schemas.microsoft.com/office/word/2010/wordprocessingCanvas" xmlns:cx="http://schemas.microsoft.com/office/drawing/2014/chartex" xmlns:cx1="http://schemas.microsoft.com/office/drawing/2015/9/8/chartex" xmlns:cx2="http://schemas.microsoft.com/office/drawing/2015/10/21/chartex" xmlns:cx3="http://schemas.microsoft.com/office/drawing/2016/5/9/chartex" xmlns:cx4="http://schemas.microsoft.com/office/drawing/2016/5/10/chartex" xmlns:cx5="http://schemas.microsoft.com/office/drawing/2016/5/11/chartex" xmlns:cx6="http://schemas.microsoft.com/office/drawing/2016/5/12/chartex" xmlns:cx7="http://schemas.microsoft.com/office/drawing/2016/5/13/chartex" xmlns:cx8="http://schemas.microsoft.com/office/drawing/2016/5/14/chartex" xmlns:mc="http://schemas.openxmlformats.org/markup-compatibility/2006" xmlns:aink="http://schemas.microsoft.com/office/drawing/2016/ink" xmlns:am3d="http://schemas.microsoft.com/office/drawing/2017/model3d" xmlns:o="urn:schemas-microsoft-com:office:office" xmlns:r="http://schemas.openxmlformats.org/officeDocument/2006/relationships" xmlns:m="http://schemas.openxmlformats.org/officeDocument/2006/math" xmlns:v="urn:schemas-microsoft-com:vml" xmlns:wp14="http://schemas.microsoft.com/office/word/2010/wordprocessingDrawing" xmlns:wp="http://schemas.openxmlformats.org/drawingml/2006/wordprocessingDrawing" xmlns:w10="urn:schemas-microsoft-com:office:word" xmlns:w="http://schemas.openxmlformats.org/wordprocessingml/2006/main" xmlns:w14="http://schemas.microsoft.com/office/word/2010/wordml" xmlns:w15="http://schemas.microsoft.com/office/word/2012/wordml" xmlns:w16cid="http://schemas.microsoft.com/office/word/2016/wordml/cid" xmlns:w16se="http://schemas.microsoft.com/office/word/2015/wordml/symex" xmlns:wpg="http://schemas.microsoft.com/office/word/2010/wordprocessingGroup" xmlns:wpi="http://schemas.microsoft.com/office/word/2010/wordprocessingInk" xmlns:wne="http://schemas.microsoft.com/office/word/2006/wordml" xmlns:wps="http://schemas.microsoft.com/office/word/2010/wordprocessingShape" mc:Ignorable="w14 w15 w16se w16cid wp14">
   <w:abstractNum w:abstractNumId="0" w15:restartNumberingAfterBreak="0">
     <w:nsid w:val="08C80A18"/>
     <w:multiLevelType w:val="hybridMultilevel"/>
@@ -4353,8 +4896,16 @@
 </w:numbering>
 </file>
 
+<file path=word/people.xml><?xml version="1.0" encoding="utf-8"?>
+<w15:people xmlns:wpc="http://schemas.microsoft.com/office/word/2010/wordprocessingCanvas" xmlns:cx="http://schemas.microsoft.com/office/drawing/2014/chartex" xmlns:cx1="http://schemas.microsoft.com/office/drawing/2015/9/8/chartex" xmlns:cx2="http://schemas.microsoft.com/office/drawing/2015/10/21/chartex" xmlns:cx3="http://schemas.microsoft.com/office/drawing/2016/5/9/chartex" xmlns:cx4="http://schemas.microsoft.com/office/drawing/2016/5/10/chartex" xmlns:cx5="http://schemas.microsoft.com/office/drawing/2016/5/11/chartex" xmlns:cx6="http://schemas.microsoft.com/office/drawing/2016/5/12/chartex" xmlns:cx7="http://schemas.microsoft.com/office/drawing/2016/5/13/chartex" xmlns:cx8="http://schemas.microsoft.com/office/drawing/2016/5/14/chartex" xmlns:mc="http://schemas.openxmlformats.org/markup-compatibility/2006" xmlns:aink="http://schemas.microsoft.com/office/drawing/2016/ink" xmlns:am3d="http://schemas.microsoft.com/office/drawing/2017/model3d" xmlns:o="urn:schemas-microsoft-com:office:office" xmlns:r="http://schemas.openxmlformats.org/officeDocument/2006/relationships" xmlns:m="http://schemas.openxmlformats.org/officeDocument/2006/math" xmlns:v="urn:schemas-microsoft-com:vml" xmlns:wp14="http://schemas.microsoft.com/office/word/2010/wordprocessingDrawing" xmlns:wp="http://schemas.openxmlformats.org/drawingml/2006/wordprocessingDrawing" xmlns:w10="urn:schemas-microsoft-com:office:word" xmlns:w="http://schemas.openxmlformats.org/wordprocessingml/2006/main" xmlns:w14="http://schemas.microsoft.com/office/word/2010/wordml" xmlns:w15="http://schemas.microsoft.com/office/word/2012/wordml" xmlns:w16cid="http://schemas.microsoft.com/office/word/2016/wordml/cid" xmlns:w16se="http://schemas.microsoft.com/office/word/2015/wordml/symex" xmlns:wpg="http://schemas.microsoft.com/office/word/2010/wordprocessingGroup" xmlns:wpi="http://schemas.microsoft.com/office/word/2010/wordprocessingInk" xmlns:wne="http://schemas.microsoft.com/office/word/2006/wordml" xmlns:wps="http://schemas.microsoft.com/office/word/2010/wordprocessingShape" mc:Ignorable="w14 w15 w16se w16cid wp14">
+  <w15:person w15:author="Dattatray Patil (Contractor)">
+    <w15:presenceInfo w15:providerId="AD" w15:userId="S::Dattatray.Patil@gilead.com::715305f0-418e-4b1a-9e3b-ccb2b683531e"/>
+  </w15:person>
+</w15:people>
+</file>
+
 <file path=word/styles.xml><?xml version="1.0" encoding="utf-8"?>
-<w:styles xmlns:mc="http://schemas.openxmlformats.org/markup-compatibility/2006" xmlns:r="http://schemas.openxmlformats.org/officeDocument/2006/relationships" xmlns:w="http://schemas.openxmlformats.org/wordprocessingml/2006/main" xmlns:w14="http://schemas.microsoft.com/office/word/2010/wordml" xmlns:w15="http://schemas.microsoft.com/office/word/2012/wordml" xmlns:w16cex="http://schemas.microsoft.com/office/word/2018/wordml/cex" xmlns:w16cid="http://schemas.microsoft.com/office/word/2016/wordml/cid" xmlns:w16="http://schemas.microsoft.com/office/word/2018/wordml" xmlns:w16se="http://schemas.microsoft.com/office/word/2015/wordml/symex" mc:Ignorable="w14 w15 w16se w16cid w16 w16cex">
+<w:styles xmlns:mc="http://schemas.openxmlformats.org/markup-compatibility/2006" xmlns:r="http://schemas.openxmlformats.org/officeDocument/2006/relationships" xmlns:w="http://schemas.openxmlformats.org/wordprocessingml/2006/main" xmlns:w14="http://schemas.microsoft.com/office/word/2010/wordml" xmlns:w15="http://schemas.microsoft.com/office/word/2012/wordml" xmlns:w16cid="http://schemas.microsoft.com/office/word/2016/wordml/cid" xmlns:w16se="http://schemas.microsoft.com/office/word/2015/wordml/symex" mc:Ignorable="w14 w15 w16se w16cid">
   <w:docDefaults>
     <w:rPrDefault>
       <w:rPr>
@@ -4370,7 +4921,7 @@
       </w:pPr>
     </w:pPrDefault>
   </w:docDefaults>
-  <w:latentStyles w:defLockedState="0" w:defUIPriority="99" w:defSemiHidden="0" w:defUnhideWhenUsed="0" w:defQFormat="0" w:count="376">
+  <w:latentStyles w:defLockedState="0" w:defUIPriority="99" w:defSemiHidden="0" w:defUnhideWhenUsed="0" w:defQFormat="0" w:count="377">
     <w:lsdException w:name="Normal" w:uiPriority="0" w:qFormat="1"/>
     <w:lsdException w:name="heading 1" w:uiPriority="9" w:qFormat="1"/>
     <w:lsdException w:name="heading 2" w:semiHidden="1" w:uiPriority="9" w:unhideWhenUsed="1" w:qFormat="1"/>
@@ -4476,7 +5027,6 @@
     <w:lsdException w:name="HTML Sample" w:semiHidden="1" w:unhideWhenUsed="1"/>
     <w:lsdException w:name="HTML Typewriter" w:semiHidden="1" w:unhideWhenUsed="1"/>
     <w:lsdException w:name="HTML Variable" w:semiHidden="1" w:unhideWhenUsed="1"/>
-    <w:lsdException w:name="Normal Table" w:semiHidden="1" w:unhideWhenUsed="1"/>
     <w:lsdException w:name="annotation subject" w:semiHidden="1" w:unhideWhenUsed="1"/>
     <w:lsdException w:name="No List" w:semiHidden="1" w:unhideWhenUsed="1"/>
     <w:lsdException w:name="Outline List 1" w:semiHidden="1" w:unhideWhenUsed="1"/>
@@ -4523,10 +5073,8 @@
     <w:lsdException w:name="Table Subtle 2" w:semiHidden="1" w:unhideWhenUsed="1"/>
     <w:lsdException w:name="Table Web 1" w:semiHidden="1" w:unhideWhenUsed="1"/>
     <w:lsdException w:name="Table Web 2" w:semiHidden="1" w:unhideWhenUsed="1"/>
-    <w:lsdException w:name="Table Web 3" w:semiHidden="1" w:unhideWhenUsed="1"/>
     <w:lsdException w:name="Balloon Text" w:semiHidden="1" w:unhideWhenUsed="1"/>
     <w:lsdException w:name="Table Grid" w:uiPriority="39"/>
-    <w:lsdException w:name="Table Theme" w:semiHidden="1" w:unhideWhenUsed="1"/>
     <w:lsdException w:name="Placeholder Text" w:semiHidden="1"/>
     <w:lsdException w:name="No Spacing" w:uiPriority="1" w:qFormat="1"/>
     <w:lsdException w:name="Light Shading" w:uiPriority="60"/>
@@ -4747,15 +5295,37 @@
     <w:lsdException w:name="Hashtag" w:semiHidden="1" w:unhideWhenUsed="1"/>
     <w:lsdException w:name="Unresolved Mention" w:semiHidden="1" w:unhideWhenUsed="1"/>
     <w:lsdException w:name="Smart Link" w:semiHidden="1" w:unhideWhenUsed="1"/>
+    <w:lsdException w:name="Smart Link Error" w:semiHidden="1" w:unhideWhenUsed="1"/>
   </w:latentStyles>
   <w:style w:type="paragraph" w:default="1" w:styleId="Normal">
     <w:name w:val="Normal"/>
     <w:qFormat/>
   </w:style>
+  <w:style w:type="paragraph" w:styleId="Heading2">
+    <w:name w:val="heading 2"/>
+    <w:basedOn w:val="Normal"/>
+    <w:next w:val="Normal"/>
+    <w:link w:val="Heading2Char"/>
+    <w:uiPriority w:val="9"/>
+    <w:unhideWhenUsed/>
+    <w:qFormat/>
+    <w:rsid w:val="00B4085C"/>
+    <w:pPr>
+      <w:keepNext/>
+      <w:keepLines/>
+      <w:spacing w:before="40" w:after="0"/>
+      <w:outlineLvl w:val="1"/>
+    </w:pPr>
+    <w:rPr>
+      <w:rFonts w:asciiTheme="majorHAnsi" w:eastAsiaTheme="majorEastAsia" w:hAnsiTheme="majorHAnsi" w:cstheme="majorBidi"/>
+      <w:color w:val="2F5496" w:themeColor="accent1" w:themeShade="BF"/>
+      <w:sz w:val="26"/>
+      <w:szCs w:val="26"/>
+    </w:rPr>
+  </w:style>
   <w:style w:type="character" w:default="1" w:styleId="DefaultParagraphFont">
     <w:name w:val="Default Paragraph Font"/>
     <w:uiPriority w:val="1"/>
-    <w:semiHidden/>
     <w:unhideWhenUsed/>
   </w:style>
   <w:style w:type="table" w:default="1" w:styleId="TableNormal">
@@ -4778,6 +5348,120 @@
     <w:uiPriority w:val="99"/>
     <w:semiHidden/>
     <w:unhideWhenUsed/>
+  </w:style>
+  <w:style w:type="character" w:customStyle="1" w:styleId="Heading2Char">
+    <w:name w:val="Heading 2 Char"/>
+    <w:basedOn w:val="DefaultParagraphFont"/>
+    <w:link w:val="Heading2"/>
+    <w:uiPriority w:val="9"/>
+    <w:rsid w:val="00B4085C"/>
+    <w:rPr>
+      <w:rFonts w:asciiTheme="majorHAnsi" w:eastAsiaTheme="majorEastAsia" w:hAnsiTheme="majorHAnsi" w:cstheme="majorBidi"/>
+      <w:color w:val="2F5496" w:themeColor="accent1" w:themeShade="BF"/>
+      <w:sz w:val="26"/>
+      <w:szCs w:val="26"/>
+    </w:rPr>
+  </w:style>
+  <w:style w:type="character" w:styleId="Hyperlink">
+    <w:name w:val="Hyperlink"/>
+    <w:basedOn w:val="DefaultParagraphFont"/>
+    <w:uiPriority w:val="99"/>
+    <w:unhideWhenUsed/>
+    <w:rsid w:val="00B4085C"/>
+    <w:rPr>
+      <w:color w:val="0000FF"/>
+      <w:u w:val="single"/>
+    </w:rPr>
+  </w:style>
+  <w:style w:type="character" w:styleId="UnresolvedMention">
+    <w:name w:val="Unresolved Mention"/>
+    <w:basedOn w:val="DefaultParagraphFont"/>
+    <w:uiPriority w:val="99"/>
+    <w:semiHidden/>
+    <w:unhideWhenUsed/>
+    <w:rsid w:val="00B4085C"/>
+    <w:rPr>
+      <w:color w:val="605E5C"/>
+      <w:shd w:val="clear" w:color="auto" w:fill="E1DFDD"/>
+    </w:rPr>
+  </w:style>
+  <w:style w:type="paragraph" w:styleId="BalloonText">
+    <w:name w:val="Balloon Text"/>
+    <w:basedOn w:val="Normal"/>
+    <w:link w:val="BalloonTextChar"/>
+    <w:uiPriority w:val="99"/>
+    <w:semiHidden/>
+    <w:unhideWhenUsed/>
+    <w:rsid w:val="00B4085C"/>
+    <w:pPr>
+      <w:spacing w:after="0" w:line="240" w:lineRule="auto"/>
+    </w:pPr>
+    <w:rPr>
+      <w:rFonts w:ascii="Segoe UI" w:hAnsi="Segoe UI" w:cs="Segoe UI"/>
+      <w:sz w:val="18"/>
+      <w:szCs w:val="18"/>
+    </w:rPr>
+  </w:style>
+  <w:style w:type="character" w:customStyle="1" w:styleId="BalloonTextChar">
+    <w:name w:val="Balloon Text Char"/>
+    <w:basedOn w:val="DefaultParagraphFont"/>
+    <w:link w:val="BalloonText"/>
+    <w:uiPriority w:val="99"/>
+    <w:semiHidden/>
+    <w:rsid w:val="00B4085C"/>
+    <w:rPr>
+      <w:rFonts w:ascii="Segoe UI" w:hAnsi="Segoe UI" w:cs="Segoe UI"/>
+      <w:sz w:val="18"/>
+      <w:szCs w:val="18"/>
+    </w:rPr>
+  </w:style>
+  <w:style w:type="paragraph" w:styleId="HTMLPreformatted">
+    <w:name w:val="HTML Preformatted"/>
+    <w:basedOn w:val="Normal"/>
+    <w:link w:val="HTMLPreformattedChar"/>
+    <w:uiPriority w:val="99"/>
+    <w:semiHidden/>
+    <w:unhideWhenUsed/>
+    <w:rsid w:val="00B4085C"/>
+    <w:pPr>
+      <w:tabs>
+        <w:tab w:val="left" w:pos="916"/>
+        <w:tab w:val="left" w:pos="1832"/>
+        <w:tab w:val="left" w:pos="2748"/>
+        <w:tab w:val="left" w:pos="3664"/>
+        <w:tab w:val="left" w:pos="4580"/>
+        <w:tab w:val="left" w:pos="5496"/>
+        <w:tab w:val="left" w:pos="6412"/>
+        <w:tab w:val="left" w:pos="7328"/>
+        <w:tab w:val="left" w:pos="8244"/>
+        <w:tab w:val="left" w:pos="9160"/>
+        <w:tab w:val="left" w:pos="10076"/>
+        <w:tab w:val="left" w:pos="10992"/>
+        <w:tab w:val="left" w:pos="11908"/>
+        <w:tab w:val="left" w:pos="12824"/>
+        <w:tab w:val="left" w:pos="13740"/>
+        <w:tab w:val="left" w:pos="14656"/>
+      </w:tabs>
+      <w:spacing w:after="0" w:line="240" w:lineRule="auto"/>
+    </w:pPr>
+    <w:rPr>
+      <w:rFonts w:ascii="Courier New" w:eastAsia="Times New Roman" w:hAnsi="Courier New" w:cs="Courier New"/>
+      <w:sz w:val="20"/>
+      <w:szCs w:val="20"/>
+    </w:rPr>
+  </w:style>
+  <w:style w:type="character" w:customStyle="1" w:styleId="HTMLPreformattedChar">
+    <w:name w:val="HTML Preformatted Char"/>
+    <w:basedOn w:val="DefaultParagraphFont"/>
+    <w:link w:val="HTMLPreformatted"/>
+    <w:uiPriority w:val="99"/>
+    <w:semiHidden/>
+    <w:rsid w:val="00B4085C"/>
+    <w:rPr>
+      <w:rFonts w:ascii="Courier New" w:eastAsia="Times New Roman" w:hAnsi="Courier New" w:cs="Courier New"/>
+      <w:sz w:val="20"/>
+      <w:szCs w:val="20"/>
+    </w:rPr>
   </w:style>
 </w:styles>
 </file>

</xml_diff>